<commit_message>
update bang danh gia tuan 2
</commit_message>
<xml_diff>
--- a/Bảng đánh giá.docx
+++ b/Bảng đánh giá.docx
@@ -1442,6 +1442,2834 @@
     </w:p>
     <w:p>
       <w:pPr>
+        <w:jc w:val="center"/>
+        <w:rPr>
+          <w:rFonts w:ascii="Times New Roman" w:hAnsi="Times New Roman" w:cs="Times New Roman"/>
+          <w:sz w:val="24"/>
+        </w:rPr>
+      </w:pPr>
+    </w:p>
+    <w:tbl>
+      <w:tblPr>
+        <w:tblStyle w:val="TableGrid"/>
+        <w:tblpPr w:leftFromText="180" w:rightFromText="180" w:vertAnchor="page" w:horzAnchor="margin" w:tblpY="2406"/>
+        <w:tblW w:w="0" w:type="auto"/>
+        <w:tblBorders>
+          <w:top w:val="single" w:sz="12" w:space="0" w:color="auto"/>
+          <w:left w:val="single" w:sz="12" w:space="0" w:color="auto"/>
+          <w:bottom w:val="single" w:sz="12" w:space="0" w:color="auto"/>
+          <w:right w:val="single" w:sz="12" w:space="0" w:color="auto"/>
+          <w:insideH w:val="none" w:sz="0" w:space="0" w:color="auto"/>
+          <w:insideV w:val="single" w:sz="12" w:space="0" w:color="auto"/>
+        </w:tblBorders>
+        <w:tblLook w:val="04A0" w:firstRow="1" w:lastRow="0" w:firstColumn="1" w:lastColumn="0" w:noHBand="0" w:noVBand="1"/>
+      </w:tblPr>
+      <w:tblGrid>
+        <w:gridCol w:w="1427"/>
+        <w:gridCol w:w="1018"/>
+        <w:gridCol w:w="1019"/>
+        <w:gridCol w:w="1018"/>
+        <w:gridCol w:w="1019"/>
+        <w:gridCol w:w="1019"/>
+        <w:gridCol w:w="1018"/>
+        <w:gridCol w:w="1019"/>
+        <w:gridCol w:w="1019"/>
+      </w:tblGrid>
+      <w:tr>
+        <w:tc>
+          <w:tcPr>
+            <w:tcW w:w="0" w:type="auto"/>
+            <w:gridSpan w:val="9"/>
+            <w:tcBorders>
+              <w:top w:val="single" w:sz="12" w:space="0" w:color="auto"/>
+              <w:bottom w:val="single" w:sz="12" w:space="0" w:color="auto"/>
+            </w:tcBorders>
+          </w:tcPr>
+          <w:p>
+            <w:pPr>
+              <w:jc w:val="center"/>
+              <w:rPr>
+                <w:rFonts w:ascii="Times New Roman" w:hAnsi="Times New Roman" w:cs="Times New Roman"/>
+                <w:b/>
+                <w:sz w:val="24"/>
+              </w:rPr>
+            </w:pPr>
+            <w:r>
+              <w:rPr>
+                <w:rFonts w:ascii="Times New Roman" w:hAnsi="Times New Roman" w:cs="Times New Roman"/>
+                <w:b/>
+                <w:sz w:val="36"/>
+              </w:rPr>
+              <w:t>Tuần 1</w:t>
+            </w:r>
+          </w:p>
+        </w:tc>
+      </w:tr>
+      <w:tr>
+        <w:trPr>
+          <w:trHeight w:val="377"/>
+        </w:trPr>
+        <w:tc>
+          <w:tcPr>
+            <w:tcW w:w="0" w:type="auto"/>
+            <w:vMerge w:val="restart"/>
+            <w:tcBorders>
+              <w:top w:val="single" w:sz="12" w:space="0" w:color="auto"/>
+              <w:bottom w:val="single" w:sz="4" w:space="0" w:color="auto"/>
+              <w:right w:val="single" w:sz="4" w:space="0" w:color="auto"/>
+            </w:tcBorders>
+            <w:vAlign w:val="center"/>
+          </w:tcPr>
+          <w:p>
+            <w:pPr>
+              <w:jc w:val="center"/>
+              <w:rPr>
+                <w:rFonts w:ascii="Times New Roman" w:hAnsi="Times New Roman" w:cs="Times New Roman"/>
+                <w:sz w:val="24"/>
+              </w:rPr>
+            </w:pPr>
+            <w:r>
+              <w:rPr>
+                <w:rFonts w:ascii="Times New Roman" w:hAnsi="Times New Roman" w:cs="Times New Roman"/>
+                <w:sz w:val="24"/>
+              </w:rPr>
+              <w:t>Thành viên</w:t>
+            </w:r>
+          </w:p>
+        </w:tc>
+        <w:tc>
+          <w:tcPr>
+            <w:tcW w:w="0" w:type="auto"/>
+            <w:gridSpan w:val="8"/>
+            <w:tcBorders>
+              <w:top w:val="single" w:sz="12" w:space="0" w:color="auto"/>
+              <w:left w:val="single" w:sz="4" w:space="0" w:color="auto"/>
+              <w:bottom w:val="single" w:sz="4" w:space="0" w:color="auto"/>
+            </w:tcBorders>
+            <w:vAlign w:val="center"/>
+          </w:tcPr>
+          <w:p>
+            <w:pPr>
+              <w:jc w:val="center"/>
+              <w:rPr>
+                <w:rFonts w:ascii="Times New Roman" w:hAnsi="Times New Roman" w:cs="Times New Roman"/>
+                <w:sz w:val="24"/>
+              </w:rPr>
+            </w:pPr>
+            <w:r>
+              <w:rPr>
+                <w:rFonts w:ascii="Times New Roman" w:hAnsi="Times New Roman" w:cs="Times New Roman"/>
+                <w:sz w:val="24"/>
+              </w:rPr>
+              <w:t>Nội dung đánh giá</w:t>
+            </w:r>
+          </w:p>
+        </w:tc>
+      </w:tr>
+      <w:tr>
+        <w:tc>
+          <w:tcPr>
+            <w:tcW w:w="0" w:type="auto"/>
+            <w:vMerge/>
+            <w:tcBorders>
+              <w:top w:val="single" w:sz="4" w:space="0" w:color="auto"/>
+              <w:bottom w:val="single" w:sz="4" w:space="0" w:color="auto"/>
+              <w:right w:val="single" w:sz="4" w:space="0" w:color="auto"/>
+            </w:tcBorders>
+            <w:vAlign w:val="center"/>
+          </w:tcPr>
+          <w:p>
+            <w:pPr>
+              <w:jc w:val="center"/>
+              <w:rPr>
+                <w:rFonts w:ascii="Times New Roman" w:hAnsi="Times New Roman" w:cs="Times New Roman"/>
+                <w:sz w:val="24"/>
+              </w:rPr>
+            </w:pPr>
+          </w:p>
+        </w:tc>
+        <w:tc>
+          <w:tcPr>
+            <w:tcW w:w="2037" w:type="dxa"/>
+            <w:gridSpan w:val="2"/>
+            <w:tcBorders>
+              <w:top w:val="single" w:sz="4" w:space="0" w:color="auto"/>
+              <w:left w:val="single" w:sz="4" w:space="0" w:color="auto"/>
+              <w:bottom w:val="single" w:sz="4" w:space="0" w:color="auto"/>
+              <w:right w:val="single" w:sz="4" w:space="0" w:color="auto"/>
+            </w:tcBorders>
+            <w:vAlign w:val="center"/>
+          </w:tcPr>
+          <w:p>
+            <w:pPr>
+              <w:jc w:val="center"/>
+              <w:rPr>
+                <w:rFonts w:ascii="Times New Roman" w:hAnsi="Times New Roman" w:cs="Times New Roman"/>
+                <w:sz w:val="24"/>
+              </w:rPr>
+            </w:pPr>
+            <w:r>
+              <w:rPr>
+                <w:rFonts w:ascii="Times New Roman" w:hAnsi="Times New Roman" w:cs="Times New Roman"/>
+                <w:sz w:val="24"/>
+              </w:rPr>
+              <w:t>Hoàn thành công việc đúng hạn</w:t>
+            </w:r>
+          </w:p>
+        </w:tc>
+        <w:tc>
+          <w:tcPr>
+            <w:tcW w:w="2037" w:type="dxa"/>
+            <w:gridSpan w:val="2"/>
+            <w:tcBorders>
+              <w:top w:val="single" w:sz="4" w:space="0" w:color="auto"/>
+              <w:left w:val="single" w:sz="4" w:space="0" w:color="auto"/>
+              <w:bottom w:val="single" w:sz="4" w:space="0" w:color="auto"/>
+              <w:right w:val="single" w:sz="4" w:space="0" w:color="auto"/>
+            </w:tcBorders>
+            <w:vAlign w:val="center"/>
+          </w:tcPr>
+          <w:p>
+            <w:pPr>
+              <w:jc w:val="center"/>
+              <w:rPr>
+                <w:rFonts w:ascii="Times New Roman" w:hAnsi="Times New Roman" w:cs="Times New Roman"/>
+                <w:sz w:val="24"/>
+              </w:rPr>
+            </w:pPr>
+            <w:r>
+              <w:rPr>
+                <w:rFonts w:ascii="Times New Roman" w:hAnsi="Times New Roman" w:cs="Times New Roman"/>
+                <w:sz w:val="24"/>
+              </w:rPr>
+              <w:t>Chất lượng công việc</w:t>
+            </w:r>
+          </w:p>
+        </w:tc>
+        <w:tc>
+          <w:tcPr>
+            <w:tcW w:w="2037" w:type="dxa"/>
+            <w:gridSpan w:val="2"/>
+            <w:tcBorders>
+              <w:top w:val="single" w:sz="4" w:space="0" w:color="auto"/>
+              <w:left w:val="single" w:sz="4" w:space="0" w:color="auto"/>
+              <w:bottom w:val="single" w:sz="4" w:space="0" w:color="auto"/>
+              <w:right w:val="single" w:sz="4" w:space="0" w:color="auto"/>
+            </w:tcBorders>
+            <w:vAlign w:val="center"/>
+          </w:tcPr>
+          <w:p>
+            <w:pPr>
+              <w:jc w:val="center"/>
+              <w:rPr>
+                <w:rFonts w:ascii="Times New Roman" w:hAnsi="Times New Roman" w:cs="Times New Roman"/>
+                <w:sz w:val="24"/>
+              </w:rPr>
+            </w:pPr>
+            <w:r>
+              <w:rPr>
+                <w:rFonts w:ascii="Times New Roman" w:hAnsi="Times New Roman" w:cs="Times New Roman"/>
+                <w:sz w:val="24"/>
+              </w:rPr>
+              <w:t>Tham gia đóng góp ý kiến</w:t>
+            </w:r>
+          </w:p>
+        </w:tc>
+        <w:tc>
+          <w:tcPr>
+            <w:tcW w:w="2038" w:type="dxa"/>
+            <w:gridSpan w:val="2"/>
+            <w:tcBorders>
+              <w:top w:val="single" w:sz="4" w:space="0" w:color="auto"/>
+              <w:left w:val="single" w:sz="4" w:space="0" w:color="auto"/>
+              <w:bottom w:val="single" w:sz="4" w:space="0" w:color="auto"/>
+            </w:tcBorders>
+            <w:vAlign w:val="center"/>
+          </w:tcPr>
+          <w:p>
+            <w:pPr>
+              <w:jc w:val="center"/>
+              <w:rPr>
+                <w:rFonts w:ascii="Times New Roman" w:hAnsi="Times New Roman" w:cs="Times New Roman"/>
+                <w:sz w:val="24"/>
+              </w:rPr>
+            </w:pPr>
+            <w:r>
+              <w:rPr>
+                <w:rFonts w:ascii="Times New Roman" w:hAnsi="Times New Roman" w:cs="Times New Roman"/>
+                <w:sz w:val="24"/>
+              </w:rPr>
+              <w:t>Hợp tác tốt với thành viên trong nhóm</w:t>
+            </w:r>
+          </w:p>
+        </w:tc>
+      </w:tr>
+      <w:tr>
+        <w:trPr>
+          <w:trHeight w:val="422"/>
+        </w:trPr>
+        <w:tc>
+          <w:tcPr>
+            <w:tcW w:w="0" w:type="auto"/>
+            <w:vMerge/>
+            <w:tcBorders>
+              <w:top w:val="single" w:sz="4" w:space="0" w:color="auto"/>
+              <w:bottom w:val="single" w:sz="4" w:space="0" w:color="auto"/>
+              <w:right w:val="single" w:sz="4" w:space="0" w:color="auto"/>
+            </w:tcBorders>
+            <w:vAlign w:val="center"/>
+          </w:tcPr>
+          <w:p>
+            <w:pPr>
+              <w:jc w:val="center"/>
+              <w:rPr>
+                <w:rFonts w:ascii="Times New Roman" w:hAnsi="Times New Roman" w:cs="Times New Roman"/>
+                <w:sz w:val="24"/>
+              </w:rPr>
+            </w:pPr>
+          </w:p>
+        </w:tc>
+        <w:tc>
+          <w:tcPr>
+            <w:tcW w:w="1018" w:type="dxa"/>
+            <w:tcBorders>
+              <w:top w:val="single" w:sz="4" w:space="0" w:color="auto"/>
+              <w:left w:val="single" w:sz="4" w:space="0" w:color="auto"/>
+              <w:bottom w:val="single" w:sz="4" w:space="0" w:color="auto"/>
+              <w:right w:val="single" w:sz="4" w:space="0" w:color="auto"/>
+            </w:tcBorders>
+            <w:vAlign w:val="center"/>
+          </w:tcPr>
+          <w:p>
+            <w:pPr>
+              <w:jc w:val="center"/>
+              <w:rPr>
+                <w:rFonts w:ascii="Times New Roman" w:hAnsi="Times New Roman" w:cs="Times New Roman"/>
+                <w:sz w:val="32"/>
+              </w:rPr>
+            </w:pPr>
+            <w:r>
+              <w:rPr>
+                <w:rFonts w:ascii="Times New Roman" w:hAnsi="Times New Roman" w:cs="Times New Roman"/>
+                <w:sz w:val="32"/>
+              </w:rPr>
+              <w:sym w:font="Wingdings" w:char="F043"/>
+            </w:r>
+          </w:p>
+        </w:tc>
+        <w:tc>
+          <w:tcPr>
+            <w:tcW w:w="1019" w:type="dxa"/>
+            <w:tcBorders>
+              <w:top w:val="single" w:sz="4" w:space="0" w:color="auto"/>
+              <w:left w:val="single" w:sz="4" w:space="0" w:color="auto"/>
+              <w:bottom w:val="single" w:sz="4" w:space="0" w:color="auto"/>
+              <w:right w:val="single" w:sz="4" w:space="0" w:color="auto"/>
+            </w:tcBorders>
+            <w:vAlign w:val="center"/>
+          </w:tcPr>
+          <w:p>
+            <w:pPr>
+              <w:jc w:val="center"/>
+              <w:rPr>
+                <w:rFonts w:ascii="Times New Roman" w:hAnsi="Times New Roman" w:cs="Times New Roman"/>
+                <w:sz w:val="32"/>
+              </w:rPr>
+            </w:pPr>
+            <w:r>
+              <w:rPr>
+                <w:rFonts w:ascii="Times New Roman" w:hAnsi="Times New Roman" w:cs="Times New Roman"/>
+                <w:sz w:val="32"/>
+              </w:rPr>
+              <w:sym w:font="Wingdings" w:char="F044"/>
+            </w:r>
+          </w:p>
+        </w:tc>
+        <w:tc>
+          <w:tcPr>
+            <w:tcW w:w="1018" w:type="dxa"/>
+            <w:tcBorders>
+              <w:top w:val="single" w:sz="4" w:space="0" w:color="auto"/>
+              <w:left w:val="single" w:sz="4" w:space="0" w:color="auto"/>
+              <w:bottom w:val="single" w:sz="4" w:space="0" w:color="auto"/>
+              <w:right w:val="single" w:sz="4" w:space="0" w:color="auto"/>
+            </w:tcBorders>
+            <w:vAlign w:val="center"/>
+          </w:tcPr>
+          <w:p>
+            <w:pPr>
+              <w:jc w:val="center"/>
+              <w:rPr>
+                <w:rFonts w:ascii="Times New Roman" w:hAnsi="Times New Roman" w:cs="Times New Roman"/>
+                <w:sz w:val="32"/>
+              </w:rPr>
+            </w:pPr>
+            <w:r>
+              <w:rPr>
+                <w:rFonts w:ascii="Times New Roman" w:hAnsi="Times New Roman" w:cs="Times New Roman"/>
+                <w:sz w:val="32"/>
+              </w:rPr>
+              <w:sym w:font="Wingdings" w:char="F043"/>
+            </w:r>
+          </w:p>
+        </w:tc>
+        <w:tc>
+          <w:tcPr>
+            <w:tcW w:w="1019" w:type="dxa"/>
+            <w:tcBorders>
+              <w:top w:val="single" w:sz="4" w:space="0" w:color="auto"/>
+              <w:left w:val="single" w:sz="4" w:space="0" w:color="auto"/>
+              <w:bottom w:val="single" w:sz="4" w:space="0" w:color="auto"/>
+              <w:right w:val="single" w:sz="4" w:space="0" w:color="auto"/>
+            </w:tcBorders>
+            <w:vAlign w:val="center"/>
+          </w:tcPr>
+          <w:p>
+            <w:pPr>
+              <w:jc w:val="center"/>
+              <w:rPr>
+                <w:rFonts w:ascii="Times New Roman" w:hAnsi="Times New Roman" w:cs="Times New Roman"/>
+                <w:sz w:val="32"/>
+              </w:rPr>
+            </w:pPr>
+            <w:r>
+              <w:rPr>
+                <w:rFonts w:ascii="Times New Roman" w:hAnsi="Times New Roman" w:cs="Times New Roman"/>
+                <w:sz w:val="32"/>
+              </w:rPr>
+              <w:sym w:font="Wingdings" w:char="F044"/>
+            </w:r>
+          </w:p>
+        </w:tc>
+        <w:tc>
+          <w:tcPr>
+            <w:tcW w:w="1019" w:type="dxa"/>
+            <w:tcBorders>
+              <w:top w:val="single" w:sz="4" w:space="0" w:color="auto"/>
+              <w:left w:val="single" w:sz="4" w:space="0" w:color="auto"/>
+              <w:bottom w:val="single" w:sz="4" w:space="0" w:color="auto"/>
+              <w:right w:val="single" w:sz="4" w:space="0" w:color="auto"/>
+            </w:tcBorders>
+            <w:vAlign w:val="center"/>
+          </w:tcPr>
+          <w:p>
+            <w:pPr>
+              <w:jc w:val="center"/>
+              <w:rPr>
+                <w:rFonts w:ascii="Times New Roman" w:hAnsi="Times New Roman" w:cs="Times New Roman"/>
+                <w:sz w:val="32"/>
+              </w:rPr>
+            </w:pPr>
+            <w:r>
+              <w:rPr>
+                <w:rFonts w:ascii="Times New Roman" w:hAnsi="Times New Roman" w:cs="Times New Roman"/>
+                <w:sz w:val="32"/>
+              </w:rPr>
+              <w:sym w:font="Wingdings" w:char="F043"/>
+            </w:r>
+          </w:p>
+        </w:tc>
+        <w:tc>
+          <w:tcPr>
+            <w:tcW w:w="1018" w:type="dxa"/>
+            <w:tcBorders>
+              <w:top w:val="single" w:sz="4" w:space="0" w:color="auto"/>
+              <w:left w:val="single" w:sz="4" w:space="0" w:color="auto"/>
+              <w:bottom w:val="single" w:sz="4" w:space="0" w:color="auto"/>
+              <w:right w:val="single" w:sz="4" w:space="0" w:color="auto"/>
+            </w:tcBorders>
+            <w:vAlign w:val="center"/>
+          </w:tcPr>
+          <w:p>
+            <w:pPr>
+              <w:jc w:val="center"/>
+              <w:rPr>
+                <w:rFonts w:ascii="Times New Roman" w:hAnsi="Times New Roman" w:cs="Times New Roman"/>
+                <w:sz w:val="32"/>
+              </w:rPr>
+            </w:pPr>
+            <w:r>
+              <w:rPr>
+                <w:rFonts w:ascii="Times New Roman" w:hAnsi="Times New Roman" w:cs="Times New Roman"/>
+                <w:sz w:val="32"/>
+              </w:rPr>
+              <w:sym w:font="Wingdings" w:char="F044"/>
+            </w:r>
+          </w:p>
+        </w:tc>
+        <w:tc>
+          <w:tcPr>
+            <w:tcW w:w="1019" w:type="dxa"/>
+            <w:tcBorders>
+              <w:top w:val="single" w:sz="4" w:space="0" w:color="auto"/>
+              <w:left w:val="single" w:sz="4" w:space="0" w:color="auto"/>
+              <w:bottom w:val="single" w:sz="4" w:space="0" w:color="auto"/>
+              <w:right w:val="single" w:sz="4" w:space="0" w:color="auto"/>
+            </w:tcBorders>
+            <w:vAlign w:val="center"/>
+          </w:tcPr>
+          <w:p>
+            <w:pPr>
+              <w:jc w:val="center"/>
+              <w:rPr>
+                <w:rFonts w:ascii="Times New Roman" w:hAnsi="Times New Roman" w:cs="Times New Roman"/>
+                <w:sz w:val="32"/>
+              </w:rPr>
+            </w:pPr>
+            <w:r>
+              <w:rPr>
+                <w:rFonts w:ascii="Times New Roman" w:hAnsi="Times New Roman" w:cs="Times New Roman"/>
+                <w:sz w:val="32"/>
+              </w:rPr>
+              <w:sym w:font="Wingdings" w:char="F043"/>
+            </w:r>
+          </w:p>
+        </w:tc>
+        <w:tc>
+          <w:tcPr>
+            <w:tcW w:w="1019" w:type="dxa"/>
+            <w:tcBorders>
+              <w:top w:val="single" w:sz="4" w:space="0" w:color="auto"/>
+              <w:left w:val="single" w:sz="4" w:space="0" w:color="auto"/>
+              <w:bottom w:val="single" w:sz="4" w:space="0" w:color="auto"/>
+            </w:tcBorders>
+            <w:vAlign w:val="center"/>
+          </w:tcPr>
+          <w:p>
+            <w:pPr>
+              <w:jc w:val="center"/>
+              <w:rPr>
+                <w:rFonts w:ascii="Times New Roman" w:hAnsi="Times New Roman" w:cs="Times New Roman"/>
+                <w:sz w:val="32"/>
+              </w:rPr>
+            </w:pPr>
+            <w:r>
+              <w:rPr>
+                <w:rFonts w:ascii="Times New Roman" w:hAnsi="Times New Roman" w:cs="Times New Roman"/>
+                <w:sz w:val="32"/>
+              </w:rPr>
+              <w:sym w:font="Wingdings" w:char="F044"/>
+            </w:r>
+          </w:p>
+        </w:tc>
+      </w:tr>
+      <w:tr>
+        <w:trPr>
+          <w:trHeight w:val="552"/>
+        </w:trPr>
+        <w:tc>
+          <w:tcPr>
+            <w:tcW w:w="0" w:type="auto"/>
+            <w:tcBorders>
+              <w:top w:val="single" w:sz="4" w:space="0" w:color="auto"/>
+              <w:bottom w:val="single" w:sz="4" w:space="0" w:color="auto"/>
+              <w:right w:val="single" w:sz="4" w:space="0" w:color="auto"/>
+            </w:tcBorders>
+            <w:vAlign w:val="center"/>
+          </w:tcPr>
+          <w:p>
+            <w:pPr>
+              <w:jc w:val="center"/>
+              <w:rPr>
+                <w:rFonts w:ascii="Times New Roman" w:hAnsi="Times New Roman" w:cs="Times New Roman"/>
+                <w:sz w:val="24"/>
+              </w:rPr>
+            </w:pPr>
+            <w:r>
+              <w:rPr>
+                <w:rFonts w:ascii="Times New Roman" w:hAnsi="Times New Roman" w:cs="Times New Roman"/>
+                <w:sz w:val="24"/>
+              </w:rPr>
+              <w:t>D.Sơn (NT)</w:t>
+            </w:r>
+          </w:p>
+        </w:tc>
+        <w:tc>
+          <w:tcPr>
+            <w:tcW w:w="1018" w:type="dxa"/>
+            <w:tcBorders>
+              <w:top w:val="single" w:sz="4" w:space="0" w:color="auto"/>
+              <w:left w:val="single" w:sz="4" w:space="0" w:color="auto"/>
+              <w:bottom w:val="single" w:sz="4" w:space="0" w:color="auto"/>
+              <w:right w:val="single" w:sz="4" w:space="0" w:color="auto"/>
+            </w:tcBorders>
+            <w:vAlign w:val="center"/>
+          </w:tcPr>
+          <w:p>
+            <w:pPr>
+              <w:jc w:val="center"/>
+              <w:rPr>
+                <w:rFonts w:ascii="Times New Roman" w:hAnsi="Times New Roman" w:cs="Times New Roman"/>
+                <w:sz w:val="24"/>
+              </w:rPr>
+            </w:pPr>
+            <w:r>
+              <w:rPr>
+                <w:rFonts w:ascii="Times New Roman" w:hAnsi="Times New Roman" w:cs="Times New Roman"/>
+                <w:sz w:val="24"/>
+              </w:rPr>
+              <w:t>x</w:t>
+            </w:r>
+          </w:p>
+        </w:tc>
+        <w:tc>
+          <w:tcPr>
+            <w:tcW w:w="1019" w:type="dxa"/>
+            <w:tcBorders>
+              <w:top w:val="single" w:sz="4" w:space="0" w:color="auto"/>
+              <w:left w:val="single" w:sz="4" w:space="0" w:color="auto"/>
+              <w:bottom w:val="single" w:sz="4" w:space="0" w:color="auto"/>
+              <w:right w:val="single" w:sz="4" w:space="0" w:color="auto"/>
+            </w:tcBorders>
+            <w:vAlign w:val="center"/>
+          </w:tcPr>
+          <w:p>
+            <w:pPr>
+              <w:jc w:val="center"/>
+              <w:rPr>
+                <w:rFonts w:ascii="Times New Roman" w:hAnsi="Times New Roman" w:cs="Times New Roman"/>
+                <w:sz w:val="24"/>
+              </w:rPr>
+            </w:pPr>
+          </w:p>
+        </w:tc>
+        <w:tc>
+          <w:tcPr>
+            <w:tcW w:w="1018" w:type="dxa"/>
+            <w:tcBorders>
+              <w:top w:val="single" w:sz="4" w:space="0" w:color="auto"/>
+              <w:left w:val="single" w:sz="4" w:space="0" w:color="auto"/>
+              <w:bottom w:val="single" w:sz="4" w:space="0" w:color="auto"/>
+              <w:right w:val="single" w:sz="4" w:space="0" w:color="auto"/>
+            </w:tcBorders>
+            <w:vAlign w:val="center"/>
+          </w:tcPr>
+          <w:p>
+            <w:pPr>
+              <w:jc w:val="center"/>
+              <w:rPr>
+                <w:rFonts w:ascii="Times New Roman" w:hAnsi="Times New Roman" w:cs="Times New Roman"/>
+                <w:sz w:val="24"/>
+              </w:rPr>
+            </w:pPr>
+            <w:r>
+              <w:rPr>
+                <w:rFonts w:ascii="Times New Roman" w:hAnsi="Times New Roman" w:cs="Times New Roman"/>
+                <w:sz w:val="24"/>
+              </w:rPr>
+              <w:t>x</w:t>
+            </w:r>
+          </w:p>
+        </w:tc>
+        <w:tc>
+          <w:tcPr>
+            <w:tcW w:w="1019" w:type="dxa"/>
+            <w:tcBorders>
+              <w:top w:val="single" w:sz="4" w:space="0" w:color="auto"/>
+              <w:left w:val="single" w:sz="4" w:space="0" w:color="auto"/>
+              <w:bottom w:val="single" w:sz="4" w:space="0" w:color="auto"/>
+              <w:right w:val="single" w:sz="4" w:space="0" w:color="auto"/>
+            </w:tcBorders>
+            <w:vAlign w:val="center"/>
+          </w:tcPr>
+          <w:p>
+            <w:pPr>
+              <w:jc w:val="center"/>
+              <w:rPr>
+                <w:rFonts w:ascii="Times New Roman" w:hAnsi="Times New Roman" w:cs="Times New Roman"/>
+                <w:sz w:val="24"/>
+              </w:rPr>
+            </w:pPr>
+          </w:p>
+        </w:tc>
+        <w:tc>
+          <w:tcPr>
+            <w:tcW w:w="1019" w:type="dxa"/>
+            <w:tcBorders>
+              <w:top w:val="single" w:sz="4" w:space="0" w:color="auto"/>
+              <w:left w:val="single" w:sz="4" w:space="0" w:color="auto"/>
+              <w:bottom w:val="single" w:sz="4" w:space="0" w:color="auto"/>
+              <w:right w:val="single" w:sz="4" w:space="0" w:color="auto"/>
+            </w:tcBorders>
+            <w:vAlign w:val="center"/>
+          </w:tcPr>
+          <w:p>
+            <w:pPr>
+              <w:jc w:val="center"/>
+              <w:rPr>
+                <w:rFonts w:ascii="Times New Roman" w:hAnsi="Times New Roman" w:cs="Times New Roman"/>
+                <w:sz w:val="24"/>
+              </w:rPr>
+            </w:pPr>
+            <w:r>
+              <w:rPr>
+                <w:rFonts w:ascii="Times New Roman" w:hAnsi="Times New Roman" w:cs="Times New Roman"/>
+                <w:sz w:val="24"/>
+              </w:rPr>
+              <w:t>x</w:t>
+            </w:r>
+          </w:p>
+        </w:tc>
+        <w:tc>
+          <w:tcPr>
+            <w:tcW w:w="1018" w:type="dxa"/>
+            <w:tcBorders>
+              <w:top w:val="single" w:sz="4" w:space="0" w:color="auto"/>
+              <w:left w:val="single" w:sz="4" w:space="0" w:color="auto"/>
+              <w:bottom w:val="single" w:sz="4" w:space="0" w:color="auto"/>
+              <w:right w:val="single" w:sz="4" w:space="0" w:color="auto"/>
+            </w:tcBorders>
+            <w:vAlign w:val="center"/>
+          </w:tcPr>
+          <w:p>
+            <w:pPr>
+              <w:jc w:val="center"/>
+              <w:rPr>
+                <w:rFonts w:ascii="Times New Roman" w:hAnsi="Times New Roman" w:cs="Times New Roman"/>
+                <w:sz w:val="24"/>
+              </w:rPr>
+            </w:pPr>
+          </w:p>
+        </w:tc>
+        <w:tc>
+          <w:tcPr>
+            <w:tcW w:w="1019" w:type="dxa"/>
+            <w:tcBorders>
+              <w:top w:val="single" w:sz="4" w:space="0" w:color="auto"/>
+              <w:left w:val="single" w:sz="4" w:space="0" w:color="auto"/>
+              <w:bottom w:val="single" w:sz="4" w:space="0" w:color="auto"/>
+              <w:right w:val="single" w:sz="4" w:space="0" w:color="auto"/>
+            </w:tcBorders>
+            <w:vAlign w:val="center"/>
+          </w:tcPr>
+          <w:p>
+            <w:pPr>
+              <w:jc w:val="center"/>
+              <w:rPr>
+                <w:rFonts w:ascii="Times New Roman" w:hAnsi="Times New Roman" w:cs="Times New Roman"/>
+                <w:sz w:val="24"/>
+              </w:rPr>
+            </w:pPr>
+            <w:r>
+              <w:rPr>
+                <w:rFonts w:ascii="Times New Roman" w:hAnsi="Times New Roman" w:cs="Times New Roman"/>
+                <w:sz w:val="24"/>
+              </w:rPr>
+              <w:t>x</w:t>
+            </w:r>
+          </w:p>
+        </w:tc>
+        <w:tc>
+          <w:tcPr>
+            <w:tcW w:w="1019" w:type="dxa"/>
+            <w:tcBorders>
+              <w:top w:val="single" w:sz="4" w:space="0" w:color="auto"/>
+              <w:left w:val="single" w:sz="4" w:space="0" w:color="auto"/>
+              <w:bottom w:val="single" w:sz="4" w:space="0" w:color="auto"/>
+            </w:tcBorders>
+            <w:vAlign w:val="center"/>
+          </w:tcPr>
+          <w:p>
+            <w:pPr>
+              <w:jc w:val="center"/>
+              <w:rPr>
+                <w:rFonts w:ascii="Times New Roman" w:hAnsi="Times New Roman" w:cs="Times New Roman"/>
+                <w:sz w:val="24"/>
+              </w:rPr>
+            </w:pPr>
+          </w:p>
+        </w:tc>
+      </w:tr>
+      <w:tr>
+        <w:trPr>
+          <w:trHeight w:val="552"/>
+        </w:trPr>
+        <w:tc>
+          <w:tcPr>
+            <w:tcW w:w="0" w:type="auto"/>
+            <w:tcBorders>
+              <w:top w:val="single" w:sz="4" w:space="0" w:color="auto"/>
+              <w:bottom w:val="single" w:sz="4" w:space="0" w:color="auto"/>
+              <w:right w:val="single" w:sz="4" w:space="0" w:color="auto"/>
+            </w:tcBorders>
+            <w:vAlign w:val="center"/>
+          </w:tcPr>
+          <w:p>
+            <w:pPr>
+              <w:jc w:val="center"/>
+              <w:rPr>
+                <w:rFonts w:ascii="Times New Roman" w:hAnsi="Times New Roman" w:cs="Times New Roman"/>
+                <w:sz w:val="24"/>
+              </w:rPr>
+            </w:pPr>
+            <w:r>
+              <w:rPr>
+                <w:rFonts w:ascii="Times New Roman" w:hAnsi="Times New Roman" w:cs="Times New Roman"/>
+                <w:sz w:val="24"/>
+              </w:rPr>
+              <w:t>Quý Báu</w:t>
+            </w:r>
+          </w:p>
+        </w:tc>
+        <w:tc>
+          <w:tcPr>
+            <w:tcW w:w="1018" w:type="dxa"/>
+            <w:tcBorders>
+              <w:top w:val="single" w:sz="4" w:space="0" w:color="auto"/>
+              <w:left w:val="single" w:sz="4" w:space="0" w:color="auto"/>
+              <w:bottom w:val="single" w:sz="4" w:space="0" w:color="auto"/>
+              <w:right w:val="single" w:sz="4" w:space="0" w:color="auto"/>
+            </w:tcBorders>
+            <w:vAlign w:val="center"/>
+          </w:tcPr>
+          <w:p>
+            <w:pPr>
+              <w:jc w:val="center"/>
+              <w:rPr>
+                <w:rFonts w:ascii="Times New Roman" w:hAnsi="Times New Roman" w:cs="Times New Roman"/>
+                <w:sz w:val="24"/>
+              </w:rPr>
+            </w:pPr>
+            <w:r>
+              <w:rPr>
+                <w:rFonts w:ascii="Times New Roman" w:hAnsi="Times New Roman" w:cs="Times New Roman"/>
+                <w:sz w:val="24"/>
+              </w:rPr>
+              <w:t>x</w:t>
+            </w:r>
+          </w:p>
+        </w:tc>
+        <w:tc>
+          <w:tcPr>
+            <w:tcW w:w="1019" w:type="dxa"/>
+            <w:tcBorders>
+              <w:top w:val="single" w:sz="4" w:space="0" w:color="auto"/>
+              <w:left w:val="single" w:sz="4" w:space="0" w:color="auto"/>
+              <w:bottom w:val="single" w:sz="4" w:space="0" w:color="auto"/>
+              <w:right w:val="single" w:sz="4" w:space="0" w:color="auto"/>
+            </w:tcBorders>
+            <w:vAlign w:val="center"/>
+          </w:tcPr>
+          <w:p>
+            <w:pPr>
+              <w:jc w:val="center"/>
+              <w:rPr>
+                <w:rFonts w:ascii="Times New Roman" w:hAnsi="Times New Roman" w:cs="Times New Roman"/>
+                <w:sz w:val="24"/>
+              </w:rPr>
+            </w:pPr>
+          </w:p>
+        </w:tc>
+        <w:tc>
+          <w:tcPr>
+            <w:tcW w:w="1018" w:type="dxa"/>
+            <w:tcBorders>
+              <w:top w:val="single" w:sz="4" w:space="0" w:color="auto"/>
+              <w:left w:val="single" w:sz="4" w:space="0" w:color="auto"/>
+              <w:bottom w:val="single" w:sz="4" w:space="0" w:color="auto"/>
+              <w:right w:val="single" w:sz="4" w:space="0" w:color="auto"/>
+            </w:tcBorders>
+            <w:vAlign w:val="center"/>
+          </w:tcPr>
+          <w:p>
+            <w:pPr>
+              <w:jc w:val="center"/>
+              <w:rPr>
+                <w:rFonts w:ascii="Times New Roman" w:hAnsi="Times New Roman" w:cs="Times New Roman"/>
+                <w:sz w:val="24"/>
+              </w:rPr>
+            </w:pPr>
+            <w:r>
+              <w:rPr>
+                <w:rFonts w:ascii="Times New Roman" w:hAnsi="Times New Roman" w:cs="Times New Roman"/>
+                <w:sz w:val="24"/>
+              </w:rPr>
+              <w:t>x</w:t>
+            </w:r>
+          </w:p>
+        </w:tc>
+        <w:tc>
+          <w:tcPr>
+            <w:tcW w:w="1019" w:type="dxa"/>
+            <w:tcBorders>
+              <w:top w:val="single" w:sz="4" w:space="0" w:color="auto"/>
+              <w:left w:val="single" w:sz="4" w:space="0" w:color="auto"/>
+              <w:bottom w:val="single" w:sz="4" w:space="0" w:color="auto"/>
+              <w:right w:val="single" w:sz="4" w:space="0" w:color="auto"/>
+            </w:tcBorders>
+            <w:vAlign w:val="center"/>
+          </w:tcPr>
+          <w:p>
+            <w:pPr>
+              <w:jc w:val="center"/>
+              <w:rPr>
+                <w:rFonts w:ascii="Times New Roman" w:hAnsi="Times New Roman" w:cs="Times New Roman"/>
+                <w:sz w:val="24"/>
+              </w:rPr>
+            </w:pPr>
+          </w:p>
+        </w:tc>
+        <w:tc>
+          <w:tcPr>
+            <w:tcW w:w="1019" w:type="dxa"/>
+            <w:tcBorders>
+              <w:top w:val="single" w:sz="4" w:space="0" w:color="auto"/>
+              <w:left w:val="single" w:sz="4" w:space="0" w:color="auto"/>
+              <w:bottom w:val="single" w:sz="4" w:space="0" w:color="auto"/>
+              <w:right w:val="single" w:sz="4" w:space="0" w:color="auto"/>
+            </w:tcBorders>
+            <w:vAlign w:val="center"/>
+          </w:tcPr>
+          <w:p>
+            <w:pPr>
+              <w:jc w:val="center"/>
+              <w:rPr>
+                <w:rFonts w:ascii="Times New Roman" w:hAnsi="Times New Roman" w:cs="Times New Roman"/>
+                <w:sz w:val="24"/>
+              </w:rPr>
+            </w:pPr>
+            <w:r>
+              <w:rPr>
+                <w:rFonts w:ascii="Times New Roman" w:hAnsi="Times New Roman" w:cs="Times New Roman"/>
+                <w:sz w:val="24"/>
+              </w:rPr>
+              <w:t>x</w:t>
+            </w:r>
+          </w:p>
+        </w:tc>
+        <w:tc>
+          <w:tcPr>
+            <w:tcW w:w="1018" w:type="dxa"/>
+            <w:tcBorders>
+              <w:top w:val="single" w:sz="4" w:space="0" w:color="auto"/>
+              <w:left w:val="single" w:sz="4" w:space="0" w:color="auto"/>
+              <w:bottom w:val="single" w:sz="4" w:space="0" w:color="auto"/>
+              <w:right w:val="single" w:sz="4" w:space="0" w:color="auto"/>
+            </w:tcBorders>
+            <w:vAlign w:val="center"/>
+          </w:tcPr>
+          <w:p>
+            <w:pPr>
+              <w:jc w:val="center"/>
+              <w:rPr>
+                <w:rFonts w:ascii="Times New Roman" w:hAnsi="Times New Roman" w:cs="Times New Roman"/>
+                <w:sz w:val="24"/>
+              </w:rPr>
+            </w:pPr>
+          </w:p>
+        </w:tc>
+        <w:tc>
+          <w:tcPr>
+            <w:tcW w:w="1019" w:type="dxa"/>
+            <w:tcBorders>
+              <w:top w:val="single" w:sz="4" w:space="0" w:color="auto"/>
+              <w:left w:val="single" w:sz="4" w:space="0" w:color="auto"/>
+              <w:bottom w:val="single" w:sz="4" w:space="0" w:color="auto"/>
+              <w:right w:val="single" w:sz="4" w:space="0" w:color="auto"/>
+            </w:tcBorders>
+            <w:vAlign w:val="center"/>
+          </w:tcPr>
+          <w:p>
+            <w:pPr>
+              <w:jc w:val="center"/>
+              <w:rPr>
+                <w:rFonts w:ascii="Times New Roman" w:hAnsi="Times New Roman" w:cs="Times New Roman"/>
+                <w:sz w:val="24"/>
+              </w:rPr>
+            </w:pPr>
+            <w:r>
+              <w:rPr>
+                <w:rFonts w:ascii="Times New Roman" w:hAnsi="Times New Roman" w:cs="Times New Roman"/>
+                <w:sz w:val="24"/>
+              </w:rPr>
+              <w:t>x</w:t>
+            </w:r>
+          </w:p>
+        </w:tc>
+        <w:tc>
+          <w:tcPr>
+            <w:tcW w:w="1019" w:type="dxa"/>
+            <w:tcBorders>
+              <w:top w:val="single" w:sz="4" w:space="0" w:color="auto"/>
+              <w:left w:val="single" w:sz="4" w:space="0" w:color="auto"/>
+              <w:bottom w:val="single" w:sz="4" w:space="0" w:color="auto"/>
+            </w:tcBorders>
+            <w:vAlign w:val="center"/>
+          </w:tcPr>
+          <w:p>
+            <w:pPr>
+              <w:jc w:val="center"/>
+              <w:rPr>
+                <w:rFonts w:ascii="Times New Roman" w:hAnsi="Times New Roman" w:cs="Times New Roman"/>
+                <w:sz w:val="24"/>
+              </w:rPr>
+            </w:pPr>
+          </w:p>
+        </w:tc>
+      </w:tr>
+      <w:tr>
+        <w:trPr>
+          <w:trHeight w:val="552"/>
+        </w:trPr>
+        <w:tc>
+          <w:tcPr>
+            <w:tcW w:w="0" w:type="auto"/>
+            <w:tcBorders>
+              <w:top w:val="single" w:sz="4" w:space="0" w:color="auto"/>
+              <w:bottom w:val="single" w:sz="4" w:space="0" w:color="auto"/>
+              <w:right w:val="single" w:sz="4" w:space="0" w:color="auto"/>
+            </w:tcBorders>
+            <w:vAlign w:val="center"/>
+          </w:tcPr>
+          <w:p>
+            <w:pPr>
+              <w:jc w:val="center"/>
+              <w:rPr>
+                <w:rFonts w:ascii="Times New Roman" w:hAnsi="Times New Roman" w:cs="Times New Roman"/>
+                <w:sz w:val="24"/>
+              </w:rPr>
+            </w:pPr>
+            <w:r>
+              <w:rPr>
+                <w:rFonts w:ascii="Times New Roman" w:hAnsi="Times New Roman" w:cs="Times New Roman"/>
+                <w:sz w:val="24"/>
+              </w:rPr>
+              <w:t>Ngọc Linh</w:t>
+            </w:r>
+          </w:p>
+        </w:tc>
+        <w:tc>
+          <w:tcPr>
+            <w:tcW w:w="1018" w:type="dxa"/>
+            <w:tcBorders>
+              <w:top w:val="single" w:sz="4" w:space="0" w:color="auto"/>
+              <w:left w:val="single" w:sz="4" w:space="0" w:color="auto"/>
+              <w:bottom w:val="single" w:sz="4" w:space="0" w:color="auto"/>
+              <w:right w:val="single" w:sz="4" w:space="0" w:color="auto"/>
+            </w:tcBorders>
+            <w:vAlign w:val="center"/>
+          </w:tcPr>
+          <w:p>
+            <w:pPr>
+              <w:jc w:val="center"/>
+              <w:rPr>
+                <w:rFonts w:ascii="Times New Roman" w:hAnsi="Times New Roman" w:cs="Times New Roman"/>
+                <w:sz w:val="24"/>
+              </w:rPr>
+            </w:pPr>
+            <w:r>
+              <w:rPr>
+                <w:rFonts w:ascii="Times New Roman" w:hAnsi="Times New Roman" w:cs="Times New Roman"/>
+                <w:sz w:val="24"/>
+              </w:rPr>
+              <w:t>x</w:t>
+            </w:r>
+          </w:p>
+        </w:tc>
+        <w:tc>
+          <w:tcPr>
+            <w:tcW w:w="1019" w:type="dxa"/>
+            <w:tcBorders>
+              <w:top w:val="single" w:sz="4" w:space="0" w:color="auto"/>
+              <w:left w:val="single" w:sz="4" w:space="0" w:color="auto"/>
+              <w:bottom w:val="single" w:sz="4" w:space="0" w:color="auto"/>
+              <w:right w:val="single" w:sz="4" w:space="0" w:color="auto"/>
+            </w:tcBorders>
+            <w:vAlign w:val="center"/>
+          </w:tcPr>
+          <w:p>
+            <w:pPr>
+              <w:jc w:val="center"/>
+              <w:rPr>
+                <w:rFonts w:ascii="Times New Roman" w:hAnsi="Times New Roman" w:cs="Times New Roman"/>
+                <w:sz w:val="24"/>
+              </w:rPr>
+            </w:pPr>
+          </w:p>
+        </w:tc>
+        <w:tc>
+          <w:tcPr>
+            <w:tcW w:w="1018" w:type="dxa"/>
+            <w:tcBorders>
+              <w:top w:val="single" w:sz="4" w:space="0" w:color="auto"/>
+              <w:left w:val="single" w:sz="4" w:space="0" w:color="auto"/>
+              <w:bottom w:val="single" w:sz="4" w:space="0" w:color="auto"/>
+              <w:right w:val="single" w:sz="4" w:space="0" w:color="auto"/>
+            </w:tcBorders>
+            <w:vAlign w:val="center"/>
+          </w:tcPr>
+          <w:p>
+            <w:pPr>
+              <w:jc w:val="center"/>
+              <w:rPr>
+                <w:rFonts w:ascii="Times New Roman" w:hAnsi="Times New Roman" w:cs="Times New Roman"/>
+                <w:sz w:val="24"/>
+              </w:rPr>
+            </w:pPr>
+            <w:r>
+              <w:rPr>
+                <w:rFonts w:ascii="Times New Roman" w:hAnsi="Times New Roman" w:cs="Times New Roman"/>
+                <w:sz w:val="24"/>
+              </w:rPr>
+              <w:t>x</w:t>
+            </w:r>
+          </w:p>
+        </w:tc>
+        <w:tc>
+          <w:tcPr>
+            <w:tcW w:w="1019" w:type="dxa"/>
+            <w:tcBorders>
+              <w:top w:val="single" w:sz="4" w:space="0" w:color="auto"/>
+              <w:left w:val="single" w:sz="4" w:space="0" w:color="auto"/>
+              <w:bottom w:val="single" w:sz="4" w:space="0" w:color="auto"/>
+              <w:right w:val="single" w:sz="4" w:space="0" w:color="auto"/>
+            </w:tcBorders>
+            <w:vAlign w:val="center"/>
+          </w:tcPr>
+          <w:p>
+            <w:pPr>
+              <w:jc w:val="center"/>
+              <w:rPr>
+                <w:rFonts w:ascii="Times New Roman" w:hAnsi="Times New Roman" w:cs="Times New Roman"/>
+                <w:sz w:val="24"/>
+              </w:rPr>
+            </w:pPr>
+          </w:p>
+        </w:tc>
+        <w:tc>
+          <w:tcPr>
+            <w:tcW w:w="1019" w:type="dxa"/>
+            <w:tcBorders>
+              <w:top w:val="single" w:sz="4" w:space="0" w:color="auto"/>
+              <w:left w:val="single" w:sz="4" w:space="0" w:color="auto"/>
+              <w:bottom w:val="single" w:sz="4" w:space="0" w:color="auto"/>
+              <w:right w:val="single" w:sz="4" w:space="0" w:color="auto"/>
+            </w:tcBorders>
+            <w:vAlign w:val="center"/>
+          </w:tcPr>
+          <w:p>
+            <w:pPr>
+              <w:jc w:val="center"/>
+              <w:rPr>
+                <w:rFonts w:ascii="Times New Roman" w:hAnsi="Times New Roman" w:cs="Times New Roman"/>
+                <w:sz w:val="24"/>
+              </w:rPr>
+            </w:pPr>
+            <w:r>
+              <w:rPr>
+                <w:rFonts w:ascii="Times New Roman" w:hAnsi="Times New Roman" w:cs="Times New Roman"/>
+                <w:sz w:val="24"/>
+              </w:rPr>
+              <w:t>x</w:t>
+            </w:r>
+          </w:p>
+        </w:tc>
+        <w:tc>
+          <w:tcPr>
+            <w:tcW w:w="1018" w:type="dxa"/>
+            <w:tcBorders>
+              <w:top w:val="single" w:sz="4" w:space="0" w:color="auto"/>
+              <w:left w:val="single" w:sz="4" w:space="0" w:color="auto"/>
+              <w:bottom w:val="single" w:sz="4" w:space="0" w:color="auto"/>
+              <w:right w:val="single" w:sz="4" w:space="0" w:color="auto"/>
+            </w:tcBorders>
+            <w:vAlign w:val="center"/>
+          </w:tcPr>
+          <w:p>
+            <w:pPr>
+              <w:jc w:val="center"/>
+              <w:rPr>
+                <w:rFonts w:ascii="Times New Roman" w:hAnsi="Times New Roman" w:cs="Times New Roman"/>
+                <w:sz w:val="24"/>
+              </w:rPr>
+            </w:pPr>
+          </w:p>
+        </w:tc>
+        <w:tc>
+          <w:tcPr>
+            <w:tcW w:w="1019" w:type="dxa"/>
+            <w:tcBorders>
+              <w:top w:val="single" w:sz="4" w:space="0" w:color="auto"/>
+              <w:left w:val="single" w:sz="4" w:space="0" w:color="auto"/>
+              <w:bottom w:val="single" w:sz="4" w:space="0" w:color="auto"/>
+              <w:right w:val="single" w:sz="4" w:space="0" w:color="auto"/>
+            </w:tcBorders>
+            <w:vAlign w:val="center"/>
+          </w:tcPr>
+          <w:p>
+            <w:pPr>
+              <w:jc w:val="center"/>
+              <w:rPr>
+                <w:rFonts w:ascii="Times New Roman" w:hAnsi="Times New Roman" w:cs="Times New Roman"/>
+                <w:sz w:val="24"/>
+              </w:rPr>
+            </w:pPr>
+            <w:r>
+              <w:rPr>
+                <w:rFonts w:ascii="Times New Roman" w:hAnsi="Times New Roman" w:cs="Times New Roman"/>
+                <w:sz w:val="24"/>
+              </w:rPr>
+              <w:t>x</w:t>
+            </w:r>
+          </w:p>
+        </w:tc>
+        <w:tc>
+          <w:tcPr>
+            <w:tcW w:w="1019" w:type="dxa"/>
+            <w:tcBorders>
+              <w:top w:val="single" w:sz="4" w:space="0" w:color="auto"/>
+              <w:left w:val="single" w:sz="4" w:space="0" w:color="auto"/>
+              <w:bottom w:val="single" w:sz="4" w:space="0" w:color="auto"/>
+            </w:tcBorders>
+            <w:vAlign w:val="center"/>
+          </w:tcPr>
+          <w:p>
+            <w:pPr>
+              <w:jc w:val="center"/>
+              <w:rPr>
+                <w:rFonts w:ascii="Times New Roman" w:hAnsi="Times New Roman" w:cs="Times New Roman"/>
+                <w:sz w:val="24"/>
+              </w:rPr>
+            </w:pPr>
+          </w:p>
+        </w:tc>
+      </w:tr>
+      <w:tr>
+        <w:trPr>
+          <w:trHeight w:val="552"/>
+        </w:trPr>
+        <w:tc>
+          <w:tcPr>
+            <w:tcW w:w="0" w:type="auto"/>
+            <w:tcBorders>
+              <w:top w:val="single" w:sz="4" w:space="0" w:color="auto"/>
+              <w:bottom w:val="single" w:sz="12" w:space="0" w:color="auto"/>
+              <w:right w:val="single" w:sz="4" w:space="0" w:color="auto"/>
+            </w:tcBorders>
+            <w:vAlign w:val="center"/>
+          </w:tcPr>
+          <w:p>
+            <w:pPr>
+              <w:jc w:val="center"/>
+              <w:rPr>
+                <w:rFonts w:ascii="Times New Roman" w:hAnsi="Times New Roman" w:cs="Times New Roman"/>
+                <w:sz w:val="24"/>
+              </w:rPr>
+            </w:pPr>
+            <w:r>
+              <w:rPr>
+                <w:rFonts w:ascii="Times New Roman" w:hAnsi="Times New Roman" w:cs="Times New Roman"/>
+                <w:sz w:val="24"/>
+              </w:rPr>
+              <w:t>Quỳnh Hương</w:t>
+            </w:r>
+          </w:p>
+        </w:tc>
+        <w:tc>
+          <w:tcPr>
+            <w:tcW w:w="1018" w:type="dxa"/>
+            <w:tcBorders>
+              <w:top w:val="single" w:sz="4" w:space="0" w:color="auto"/>
+              <w:left w:val="single" w:sz="4" w:space="0" w:color="auto"/>
+              <w:bottom w:val="single" w:sz="12" w:space="0" w:color="auto"/>
+              <w:right w:val="single" w:sz="4" w:space="0" w:color="auto"/>
+            </w:tcBorders>
+            <w:vAlign w:val="center"/>
+          </w:tcPr>
+          <w:p>
+            <w:pPr>
+              <w:jc w:val="center"/>
+              <w:rPr>
+                <w:rFonts w:ascii="Times New Roman" w:hAnsi="Times New Roman" w:cs="Times New Roman"/>
+                <w:sz w:val="24"/>
+              </w:rPr>
+            </w:pPr>
+            <w:r>
+              <w:rPr>
+                <w:rFonts w:ascii="Times New Roman" w:hAnsi="Times New Roman" w:cs="Times New Roman"/>
+                <w:sz w:val="24"/>
+              </w:rPr>
+              <w:t>x</w:t>
+            </w:r>
+          </w:p>
+        </w:tc>
+        <w:tc>
+          <w:tcPr>
+            <w:tcW w:w="1019" w:type="dxa"/>
+            <w:tcBorders>
+              <w:top w:val="single" w:sz="4" w:space="0" w:color="auto"/>
+              <w:left w:val="single" w:sz="4" w:space="0" w:color="auto"/>
+              <w:bottom w:val="single" w:sz="12" w:space="0" w:color="auto"/>
+              <w:right w:val="single" w:sz="4" w:space="0" w:color="auto"/>
+            </w:tcBorders>
+            <w:vAlign w:val="center"/>
+          </w:tcPr>
+          <w:p>
+            <w:pPr>
+              <w:jc w:val="center"/>
+              <w:rPr>
+                <w:rFonts w:ascii="Times New Roman" w:hAnsi="Times New Roman" w:cs="Times New Roman"/>
+                <w:sz w:val="24"/>
+              </w:rPr>
+            </w:pPr>
+          </w:p>
+        </w:tc>
+        <w:tc>
+          <w:tcPr>
+            <w:tcW w:w="1018" w:type="dxa"/>
+            <w:tcBorders>
+              <w:top w:val="single" w:sz="4" w:space="0" w:color="auto"/>
+              <w:left w:val="single" w:sz="4" w:space="0" w:color="auto"/>
+              <w:bottom w:val="single" w:sz="12" w:space="0" w:color="auto"/>
+              <w:right w:val="single" w:sz="4" w:space="0" w:color="auto"/>
+            </w:tcBorders>
+            <w:vAlign w:val="center"/>
+          </w:tcPr>
+          <w:p>
+            <w:pPr>
+              <w:jc w:val="center"/>
+              <w:rPr>
+                <w:rFonts w:ascii="Times New Roman" w:hAnsi="Times New Roman" w:cs="Times New Roman"/>
+                <w:sz w:val="24"/>
+              </w:rPr>
+            </w:pPr>
+            <w:r>
+              <w:rPr>
+                <w:rFonts w:ascii="Times New Roman" w:hAnsi="Times New Roman" w:cs="Times New Roman"/>
+                <w:sz w:val="24"/>
+              </w:rPr>
+              <w:t>x</w:t>
+            </w:r>
+          </w:p>
+        </w:tc>
+        <w:tc>
+          <w:tcPr>
+            <w:tcW w:w="1019" w:type="dxa"/>
+            <w:tcBorders>
+              <w:top w:val="single" w:sz="4" w:space="0" w:color="auto"/>
+              <w:left w:val="single" w:sz="4" w:space="0" w:color="auto"/>
+              <w:bottom w:val="single" w:sz="12" w:space="0" w:color="auto"/>
+              <w:right w:val="single" w:sz="4" w:space="0" w:color="auto"/>
+            </w:tcBorders>
+            <w:vAlign w:val="center"/>
+          </w:tcPr>
+          <w:p>
+            <w:pPr>
+              <w:jc w:val="center"/>
+              <w:rPr>
+                <w:rFonts w:ascii="Times New Roman" w:hAnsi="Times New Roman" w:cs="Times New Roman"/>
+                <w:sz w:val="24"/>
+              </w:rPr>
+            </w:pPr>
+          </w:p>
+        </w:tc>
+        <w:tc>
+          <w:tcPr>
+            <w:tcW w:w="1019" w:type="dxa"/>
+            <w:tcBorders>
+              <w:top w:val="single" w:sz="4" w:space="0" w:color="auto"/>
+              <w:left w:val="single" w:sz="4" w:space="0" w:color="auto"/>
+              <w:bottom w:val="single" w:sz="12" w:space="0" w:color="auto"/>
+              <w:right w:val="single" w:sz="4" w:space="0" w:color="auto"/>
+            </w:tcBorders>
+            <w:vAlign w:val="center"/>
+          </w:tcPr>
+          <w:p>
+            <w:pPr>
+              <w:jc w:val="center"/>
+              <w:rPr>
+                <w:rFonts w:ascii="Times New Roman" w:hAnsi="Times New Roman" w:cs="Times New Roman"/>
+                <w:sz w:val="24"/>
+              </w:rPr>
+            </w:pPr>
+            <w:r>
+              <w:rPr>
+                <w:rFonts w:ascii="Times New Roman" w:hAnsi="Times New Roman" w:cs="Times New Roman"/>
+                <w:sz w:val="24"/>
+              </w:rPr>
+              <w:t>x</w:t>
+            </w:r>
+          </w:p>
+        </w:tc>
+        <w:tc>
+          <w:tcPr>
+            <w:tcW w:w="1018" w:type="dxa"/>
+            <w:tcBorders>
+              <w:top w:val="single" w:sz="4" w:space="0" w:color="auto"/>
+              <w:left w:val="single" w:sz="4" w:space="0" w:color="auto"/>
+              <w:bottom w:val="single" w:sz="12" w:space="0" w:color="auto"/>
+              <w:right w:val="single" w:sz="4" w:space="0" w:color="auto"/>
+            </w:tcBorders>
+            <w:vAlign w:val="center"/>
+          </w:tcPr>
+          <w:p>
+            <w:pPr>
+              <w:jc w:val="center"/>
+              <w:rPr>
+                <w:rFonts w:ascii="Times New Roman" w:hAnsi="Times New Roman" w:cs="Times New Roman"/>
+                <w:sz w:val="24"/>
+              </w:rPr>
+            </w:pPr>
+          </w:p>
+        </w:tc>
+        <w:tc>
+          <w:tcPr>
+            <w:tcW w:w="1019" w:type="dxa"/>
+            <w:tcBorders>
+              <w:top w:val="single" w:sz="4" w:space="0" w:color="auto"/>
+              <w:left w:val="single" w:sz="4" w:space="0" w:color="auto"/>
+              <w:bottom w:val="single" w:sz="12" w:space="0" w:color="auto"/>
+              <w:right w:val="single" w:sz="4" w:space="0" w:color="auto"/>
+            </w:tcBorders>
+            <w:vAlign w:val="center"/>
+          </w:tcPr>
+          <w:p>
+            <w:pPr>
+              <w:jc w:val="center"/>
+              <w:rPr>
+                <w:rFonts w:ascii="Times New Roman" w:hAnsi="Times New Roman" w:cs="Times New Roman"/>
+                <w:sz w:val="24"/>
+              </w:rPr>
+            </w:pPr>
+            <w:r>
+              <w:rPr>
+                <w:rFonts w:ascii="Times New Roman" w:hAnsi="Times New Roman" w:cs="Times New Roman"/>
+                <w:sz w:val="24"/>
+              </w:rPr>
+              <w:t>x</w:t>
+            </w:r>
+          </w:p>
+        </w:tc>
+        <w:tc>
+          <w:tcPr>
+            <w:tcW w:w="1019" w:type="dxa"/>
+            <w:tcBorders>
+              <w:top w:val="single" w:sz="4" w:space="0" w:color="auto"/>
+              <w:left w:val="single" w:sz="4" w:space="0" w:color="auto"/>
+              <w:bottom w:val="single" w:sz="12" w:space="0" w:color="auto"/>
+            </w:tcBorders>
+            <w:vAlign w:val="center"/>
+          </w:tcPr>
+          <w:p>
+            <w:pPr>
+              <w:jc w:val="center"/>
+              <w:rPr>
+                <w:rFonts w:ascii="Times New Roman" w:hAnsi="Times New Roman" w:cs="Times New Roman"/>
+                <w:sz w:val="24"/>
+              </w:rPr>
+            </w:pPr>
+          </w:p>
+        </w:tc>
+      </w:tr>
+      <w:tr>
+        <w:tc>
+          <w:tcPr>
+            <w:tcW w:w="0" w:type="auto"/>
+            <w:gridSpan w:val="9"/>
+            <w:tcBorders>
+              <w:top w:val="single" w:sz="12" w:space="0" w:color="auto"/>
+              <w:bottom w:val="single" w:sz="12" w:space="0" w:color="auto"/>
+            </w:tcBorders>
+          </w:tcPr>
+          <w:p>
+            <w:pPr>
+              <w:jc w:val="center"/>
+              <w:rPr>
+                <w:rFonts w:ascii="Times New Roman" w:hAnsi="Times New Roman" w:cs="Times New Roman"/>
+                <w:b/>
+                <w:sz w:val="24"/>
+              </w:rPr>
+            </w:pPr>
+            <w:r>
+              <w:rPr>
+                <w:rFonts w:ascii="Times New Roman" w:hAnsi="Times New Roman" w:cs="Times New Roman"/>
+                <w:b/>
+                <w:sz w:val="36"/>
+              </w:rPr>
+              <w:lastRenderedPageBreak/>
+              <w:t>Tuầ</w:t>
+            </w:r>
+            <w:r>
+              <w:rPr>
+                <w:rFonts w:ascii="Times New Roman" w:hAnsi="Times New Roman" w:cs="Times New Roman"/>
+                <w:b/>
+                <w:sz w:val="36"/>
+              </w:rPr>
+              <w:t>n 2</w:t>
+            </w:r>
+            <w:bookmarkStart w:id="0" w:name="_GoBack"/>
+            <w:bookmarkEnd w:id="0"/>
+          </w:p>
+        </w:tc>
+      </w:tr>
+      <w:tr>
+        <w:trPr>
+          <w:trHeight w:val="377"/>
+        </w:trPr>
+        <w:tc>
+          <w:tcPr>
+            <w:tcW w:w="0" w:type="auto"/>
+            <w:vMerge w:val="restart"/>
+            <w:tcBorders>
+              <w:top w:val="single" w:sz="12" w:space="0" w:color="auto"/>
+              <w:bottom w:val="single" w:sz="4" w:space="0" w:color="auto"/>
+              <w:right w:val="single" w:sz="4" w:space="0" w:color="auto"/>
+            </w:tcBorders>
+            <w:vAlign w:val="center"/>
+          </w:tcPr>
+          <w:p>
+            <w:pPr>
+              <w:jc w:val="center"/>
+              <w:rPr>
+                <w:rFonts w:ascii="Times New Roman" w:hAnsi="Times New Roman" w:cs="Times New Roman"/>
+                <w:sz w:val="24"/>
+              </w:rPr>
+            </w:pPr>
+            <w:r>
+              <w:rPr>
+                <w:rFonts w:ascii="Times New Roman" w:hAnsi="Times New Roman" w:cs="Times New Roman"/>
+                <w:sz w:val="24"/>
+              </w:rPr>
+              <w:t>Thành viên</w:t>
+            </w:r>
+          </w:p>
+        </w:tc>
+        <w:tc>
+          <w:tcPr>
+            <w:tcW w:w="0" w:type="auto"/>
+            <w:gridSpan w:val="8"/>
+            <w:tcBorders>
+              <w:top w:val="single" w:sz="12" w:space="0" w:color="auto"/>
+              <w:left w:val="single" w:sz="4" w:space="0" w:color="auto"/>
+              <w:bottom w:val="single" w:sz="4" w:space="0" w:color="auto"/>
+            </w:tcBorders>
+            <w:vAlign w:val="center"/>
+          </w:tcPr>
+          <w:p>
+            <w:pPr>
+              <w:jc w:val="center"/>
+              <w:rPr>
+                <w:rFonts w:ascii="Times New Roman" w:hAnsi="Times New Roman" w:cs="Times New Roman"/>
+                <w:sz w:val="24"/>
+              </w:rPr>
+            </w:pPr>
+            <w:r>
+              <w:rPr>
+                <w:rFonts w:ascii="Times New Roman" w:hAnsi="Times New Roman" w:cs="Times New Roman"/>
+                <w:sz w:val="24"/>
+              </w:rPr>
+              <w:t>Nội dung đánh giá</w:t>
+            </w:r>
+          </w:p>
+        </w:tc>
+      </w:tr>
+      <w:tr>
+        <w:tc>
+          <w:tcPr>
+            <w:tcW w:w="0" w:type="auto"/>
+            <w:vMerge/>
+            <w:tcBorders>
+              <w:top w:val="single" w:sz="4" w:space="0" w:color="auto"/>
+              <w:bottom w:val="single" w:sz="4" w:space="0" w:color="auto"/>
+              <w:right w:val="single" w:sz="4" w:space="0" w:color="auto"/>
+            </w:tcBorders>
+            <w:vAlign w:val="center"/>
+          </w:tcPr>
+          <w:p>
+            <w:pPr>
+              <w:jc w:val="center"/>
+              <w:rPr>
+                <w:rFonts w:ascii="Times New Roman" w:hAnsi="Times New Roman" w:cs="Times New Roman"/>
+                <w:sz w:val="24"/>
+              </w:rPr>
+            </w:pPr>
+          </w:p>
+        </w:tc>
+        <w:tc>
+          <w:tcPr>
+            <w:tcW w:w="2037" w:type="dxa"/>
+            <w:gridSpan w:val="2"/>
+            <w:tcBorders>
+              <w:top w:val="single" w:sz="4" w:space="0" w:color="auto"/>
+              <w:left w:val="single" w:sz="4" w:space="0" w:color="auto"/>
+              <w:bottom w:val="single" w:sz="4" w:space="0" w:color="auto"/>
+              <w:right w:val="single" w:sz="4" w:space="0" w:color="auto"/>
+            </w:tcBorders>
+            <w:vAlign w:val="center"/>
+          </w:tcPr>
+          <w:p>
+            <w:pPr>
+              <w:jc w:val="center"/>
+              <w:rPr>
+                <w:rFonts w:ascii="Times New Roman" w:hAnsi="Times New Roman" w:cs="Times New Roman"/>
+                <w:sz w:val="24"/>
+              </w:rPr>
+            </w:pPr>
+            <w:r>
+              <w:rPr>
+                <w:rFonts w:ascii="Times New Roman" w:hAnsi="Times New Roman" w:cs="Times New Roman"/>
+                <w:sz w:val="24"/>
+              </w:rPr>
+              <w:t>Hoàn thành công việc đúng hạn</w:t>
+            </w:r>
+          </w:p>
+        </w:tc>
+        <w:tc>
+          <w:tcPr>
+            <w:tcW w:w="2037" w:type="dxa"/>
+            <w:gridSpan w:val="2"/>
+            <w:tcBorders>
+              <w:top w:val="single" w:sz="4" w:space="0" w:color="auto"/>
+              <w:left w:val="single" w:sz="4" w:space="0" w:color="auto"/>
+              <w:bottom w:val="single" w:sz="4" w:space="0" w:color="auto"/>
+              <w:right w:val="single" w:sz="4" w:space="0" w:color="auto"/>
+            </w:tcBorders>
+            <w:vAlign w:val="center"/>
+          </w:tcPr>
+          <w:p>
+            <w:pPr>
+              <w:jc w:val="center"/>
+              <w:rPr>
+                <w:rFonts w:ascii="Times New Roman" w:hAnsi="Times New Roman" w:cs="Times New Roman"/>
+                <w:sz w:val="24"/>
+              </w:rPr>
+            </w:pPr>
+            <w:r>
+              <w:rPr>
+                <w:rFonts w:ascii="Times New Roman" w:hAnsi="Times New Roman" w:cs="Times New Roman"/>
+                <w:sz w:val="24"/>
+              </w:rPr>
+              <w:t>Chất lượng công việc</w:t>
+            </w:r>
+          </w:p>
+        </w:tc>
+        <w:tc>
+          <w:tcPr>
+            <w:tcW w:w="2037" w:type="dxa"/>
+            <w:gridSpan w:val="2"/>
+            <w:tcBorders>
+              <w:top w:val="single" w:sz="4" w:space="0" w:color="auto"/>
+              <w:left w:val="single" w:sz="4" w:space="0" w:color="auto"/>
+              <w:bottom w:val="single" w:sz="4" w:space="0" w:color="auto"/>
+              <w:right w:val="single" w:sz="4" w:space="0" w:color="auto"/>
+            </w:tcBorders>
+            <w:vAlign w:val="center"/>
+          </w:tcPr>
+          <w:p>
+            <w:pPr>
+              <w:jc w:val="center"/>
+              <w:rPr>
+                <w:rFonts w:ascii="Times New Roman" w:hAnsi="Times New Roman" w:cs="Times New Roman"/>
+                <w:sz w:val="24"/>
+              </w:rPr>
+            </w:pPr>
+            <w:r>
+              <w:rPr>
+                <w:rFonts w:ascii="Times New Roman" w:hAnsi="Times New Roman" w:cs="Times New Roman"/>
+                <w:sz w:val="24"/>
+              </w:rPr>
+              <w:t>Tham gia đóng góp ý kiến</w:t>
+            </w:r>
+          </w:p>
+        </w:tc>
+        <w:tc>
+          <w:tcPr>
+            <w:tcW w:w="2038" w:type="dxa"/>
+            <w:gridSpan w:val="2"/>
+            <w:tcBorders>
+              <w:top w:val="single" w:sz="4" w:space="0" w:color="auto"/>
+              <w:left w:val="single" w:sz="4" w:space="0" w:color="auto"/>
+              <w:bottom w:val="single" w:sz="4" w:space="0" w:color="auto"/>
+            </w:tcBorders>
+            <w:vAlign w:val="center"/>
+          </w:tcPr>
+          <w:p>
+            <w:pPr>
+              <w:jc w:val="center"/>
+              <w:rPr>
+                <w:rFonts w:ascii="Times New Roman" w:hAnsi="Times New Roman" w:cs="Times New Roman"/>
+                <w:sz w:val="24"/>
+              </w:rPr>
+            </w:pPr>
+            <w:r>
+              <w:rPr>
+                <w:rFonts w:ascii="Times New Roman" w:hAnsi="Times New Roman" w:cs="Times New Roman"/>
+                <w:sz w:val="24"/>
+              </w:rPr>
+              <w:t>Hợp tác tốt với thành viên trong nhóm</w:t>
+            </w:r>
+          </w:p>
+        </w:tc>
+      </w:tr>
+      <w:tr>
+        <w:trPr>
+          <w:trHeight w:val="422"/>
+        </w:trPr>
+        <w:tc>
+          <w:tcPr>
+            <w:tcW w:w="0" w:type="auto"/>
+            <w:vMerge/>
+            <w:tcBorders>
+              <w:top w:val="single" w:sz="4" w:space="0" w:color="auto"/>
+              <w:bottom w:val="single" w:sz="4" w:space="0" w:color="auto"/>
+              <w:right w:val="single" w:sz="4" w:space="0" w:color="auto"/>
+            </w:tcBorders>
+            <w:vAlign w:val="center"/>
+          </w:tcPr>
+          <w:p>
+            <w:pPr>
+              <w:jc w:val="center"/>
+              <w:rPr>
+                <w:rFonts w:ascii="Times New Roman" w:hAnsi="Times New Roman" w:cs="Times New Roman"/>
+                <w:sz w:val="24"/>
+              </w:rPr>
+            </w:pPr>
+          </w:p>
+        </w:tc>
+        <w:tc>
+          <w:tcPr>
+            <w:tcW w:w="1018" w:type="dxa"/>
+            <w:tcBorders>
+              <w:top w:val="single" w:sz="4" w:space="0" w:color="auto"/>
+              <w:left w:val="single" w:sz="4" w:space="0" w:color="auto"/>
+              <w:bottom w:val="single" w:sz="4" w:space="0" w:color="auto"/>
+              <w:right w:val="single" w:sz="4" w:space="0" w:color="auto"/>
+            </w:tcBorders>
+            <w:vAlign w:val="center"/>
+          </w:tcPr>
+          <w:p>
+            <w:pPr>
+              <w:jc w:val="center"/>
+              <w:rPr>
+                <w:rFonts w:ascii="Times New Roman" w:hAnsi="Times New Roman" w:cs="Times New Roman"/>
+                <w:sz w:val="32"/>
+              </w:rPr>
+            </w:pPr>
+            <w:r>
+              <w:rPr>
+                <w:rFonts w:ascii="Times New Roman" w:hAnsi="Times New Roman" w:cs="Times New Roman"/>
+                <w:sz w:val="32"/>
+              </w:rPr>
+              <w:sym w:font="Wingdings" w:char="F043"/>
+            </w:r>
+          </w:p>
+        </w:tc>
+        <w:tc>
+          <w:tcPr>
+            <w:tcW w:w="1019" w:type="dxa"/>
+            <w:tcBorders>
+              <w:top w:val="single" w:sz="4" w:space="0" w:color="auto"/>
+              <w:left w:val="single" w:sz="4" w:space="0" w:color="auto"/>
+              <w:bottom w:val="single" w:sz="4" w:space="0" w:color="auto"/>
+              <w:right w:val="single" w:sz="4" w:space="0" w:color="auto"/>
+            </w:tcBorders>
+            <w:vAlign w:val="center"/>
+          </w:tcPr>
+          <w:p>
+            <w:pPr>
+              <w:jc w:val="center"/>
+              <w:rPr>
+                <w:rFonts w:ascii="Times New Roman" w:hAnsi="Times New Roman" w:cs="Times New Roman"/>
+                <w:sz w:val="32"/>
+              </w:rPr>
+            </w:pPr>
+            <w:r>
+              <w:rPr>
+                <w:rFonts w:ascii="Times New Roman" w:hAnsi="Times New Roman" w:cs="Times New Roman"/>
+                <w:sz w:val="32"/>
+              </w:rPr>
+              <w:sym w:font="Wingdings" w:char="F044"/>
+            </w:r>
+          </w:p>
+        </w:tc>
+        <w:tc>
+          <w:tcPr>
+            <w:tcW w:w="1018" w:type="dxa"/>
+            <w:tcBorders>
+              <w:top w:val="single" w:sz="4" w:space="0" w:color="auto"/>
+              <w:left w:val="single" w:sz="4" w:space="0" w:color="auto"/>
+              <w:bottom w:val="single" w:sz="4" w:space="0" w:color="auto"/>
+              <w:right w:val="single" w:sz="4" w:space="0" w:color="auto"/>
+            </w:tcBorders>
+            <w:vAlign w:val="center"/>
+          </w:tcPr>
+          <w:p>
+            <w:pPr>
+              <w:jc w:val="center"/>
+              <w:rPr>
+                <w:rFonts w:ascii="Times New Roman" w:hAnsi="Times New Roman" w:cs="Times New Roman"/>
+                <w:sz w:val="32"/>
+              </w:rPr>
+            </w:pPr>
+            <w:r>
+              <w:rPr>
+                <w:rFonts w:ascii="Times New Roman" w:hAnsi="Times New Roman" w:cs="Times New Roman"/>
+                <w:sz w:val="32"/>
+              </w:rPr>
+              <w:sym w:font="Wingdings" w:char="F043"/>
+            </w:r>
+          </w:p>
+        </w:tc>
+        <w:tc>
+          <w:tcPr>
+            <w:tcW w:w="1019" w:type="dxa"/>
+            <w:tcBorders>
+              <w:top w:val="single" w:sz="4" w:space="0" w:color="auto"/>
+              <w:left w:val="single" w:sz="4" w:space="0" w:color="auto"/>
+              <w:bottom w:val="single" w:sz="4" w:space="0" w:color="auto"/>
+              <w:right w:val="single" w:sz="4" w:space="0" w:color="auto"/>
+            </w:tcBorders>
+            <w:vAlign w:val="center"/>
+          </w:tcPr>
+          <w:p>
+            <w:pPr>
+              <w:jc w:val="center"/>
+              <w:rPr>
+                <w:rFonts w:ascii="Times New Roman" w:hAnsi="Times New Roman" w:cs="Times New Roman"/>
+                <w:sz w:val="32"/>
+              </w:rPr>
+            </w:pPr>
+            <w:r>
+              <w:rPr>
+                <w:rFonts w:ascii="Times New Roman" w:hAnsi="Times New Roman" w:cs="Times New Roman"/>
+                <w:sz w:val="32"/>
+              </w:rPr>
+              <w:sym w:font="Wingdings" w:char="F044"/>
+            </w:r>
+          </w:p>
+        </w:tc>
+        <w:tc>
+          <w:tcPr>
+            <w:tcW w:w="1019" w:type="dxa"/>
+            <w:tcBorders>
+              <w:top w:val="single" w:sz="4" w:space="0" w:color="auto"/>
+              <w:left w:val="single" w:sz="4" w:space="0" w:color="auto"/>
+              <w:bottom w:val="single" w:sz="4" w:space="0" w:color="auto"/>
+              <w:right w:val="single" w:sz="4" w:space="0" w:color="auto"/>
+            </w:tcBorders>
+            <w:vAlign w:val="center"/>
+          </w:tcPr>
+          <w:p>
+            <w:pPr>
+              <w:jc w:val="center"/>
+              <w:rPr>
+                <w:rFonts w:ascii="Times New Roman" w:hAnsi="Times New Roman" w:cs="Times New Roman"/>
+                <w:sz w:val="32"/>
+              </w:rPr>
+            </w:pPr>
+            <w:r>
+              <w:rPr>
+                <w:rFonts w:ascii="Times New Roman" w:hAnsi="Times New Roman" w:cs="Times New Roman"/>
+                <w:sz w:val="32"/>
+              </w:rPr>
+              <w:sym w:font="Wingdings" w:char="F043"/>
+            </w:r>
+          </w:p>
+        </w:tc>
+        <w:tc>
+          <w:tcPr>
+            <w:tcW w:w="1018" w:type="dxa"/>
+            <w:tcBorders>
+              <w:top w:val="single" w:sz="4" w:space="0" w:color="auto"/>
+              <w:left w:val="single" w:sz="4" w:space="0" w:color="auto"/>
+              <w:bottom w:val="single" w:sz="4" w:space="0" w:color="auto"/>
+              <w:right w:val="single" w:sz="4" w:space="0" w:color="auto"/>
+            </w:tcBorders>
+            <w:vAlign w:val="center"/>
+          </w:tcPr>
+          <w:p>
+            <w:pPr>
+              <w:jc w:val="center"/>
+              <w:rPr>
+                <w:rFonts w:ascii="Times New Roman" w:hAnsi="Times New Roman" w:cs="Times New Roman"/>
+                <w:sz w:val="32"/>
+              </w:rPr>
+            </w:pPr>
+            <w:r>
+              <w:rPr>
+                <w:rFonts w:ascii="Times New Roman" w:hAnsi="Times New Roman" w:cs="Times New Roman"/>
+                <w:sz w:val="32"/>
+              </w:rPr>
+              <w:sym w:font="Wingdings" w:char="F044"/>
+            </w:r>
+          </w:p>
+        </w:tc>
+        <w:tc>
+          <w:tcPr>
+            <w:tcW w:w="1019" w:type="dxa"/>
+            <w:tcBorders>
+              <w:top w:val="single" w:sz="4" w:space="0" w:color="auto"/>
+              <w:left w:val="single" w:sz="4" w:space="0" w:color="auto"/>
+              <w:bottom w:val="single" w:sz="4" w:space="0" w:color="auto"/>
+              <w:right w:val="single" w:sz="4" w:space="0" w:color="auto"/>
+            </w:tcBorders>
+            <w:vAlign w:val="center"/>
+          </w:tcPr>
+          <w:p>
+            <w:pPr>
+              <w:jc w:val="center"/>
+              <w:rPr>
+                <w:rFonts w:ascii="Times New Roman" w:hAnsi="Times New Roman" w:cs="Times New Roman"/>
+                <w:sz w:val="32"/>
+              </w:rPr>
+            </w:pPr>
+            <w:r>
+              <w:rPr>
+                <w:rFonts w:ascii="Times New Roman" w:hAnsi="Times New Roman" w:cs="Times New Roman"/>
+                <w:sz w:val="32"/>
+              </w:rPr>
+              <w:sym w:font="Wingdings" w:char="F043"/>
+            </w:r>
+          </w:p>
+        </w:tc>
+        <w:tc>
+          <w:tcPr>
+            <w:tcW w:w="1019" w:type="dxa"/>
+            <w:tcBorders>
+              <w:top w:val="single" w:sz="4" w:space="0" w:color="auto"/>
+              <w:left w:val="single" w:sz="4" w:space="0" w:color="auto"/>
+              <w:bottom w:val="single" w:sz="4" w:space="0" w:color="auto"/>
+            </w:tcBorders>
+            <w:vAlign w:val="center"/>
+          </w:tcPr>
+          <w:p>
+            <w:pPr>
+              <w:jc w:val="center"/>
+              <w:rPr>
+                <w:rFonts w:ascii="Times New Roman" w:hAnsi="Times New Roman" w:cs="Times New Roman"/>
+                <w:sz w:val="32"/>
+              </w:rPr>
+            </w:pPr>
+            <w:r>
+              <w:rPr>
+                <w:rFonts w:ascii="Times New Roman" w:hAnsi="Times New Roman" w:cs="Times New Roman"/>
+                <w:sz w:val="32"/>
+              </w:rPr>
+              <w:sym w:font="Wingdings" w:char="F044"/>
+            </w:r>
+          </w:p>
+        </w:tc>
+      </w:tr>
+      <w:tr>
+        <w:trPr>
+          <w:trHeight w:val="552"/>
+        </w:trPr>
+        <w:tc>
+          <w:tcPr>
+            <w:tcW w:w="0" w:type="auto"/>
+            <w:tcBorders>
+              <w:top w:val="single" w:sz="4" w:space="0" w:color="auto"/>
+              <w:bottom w:val="single" w:sz="4" w:space="0" w:color="auto"/>
+              <w:right w:val="single" w:sz="4" w:space="0" w:color="auto"/>
+            </w:tcBorders>
+            <w:vAlign w:val="center"/>
+          </w:tcPr>
+          <w:p>
+            <w:pPr>
+              <w:jc w:val="center"/>
+              <w:rPr>
+                <w:rFonts w:ascii="Times New Roman" w:hAnsi="Times New Roman" w:cs="Times New Roman"/>
+                <w:sz w:val="24"/>
+              </w:rPr>
+            </w:pPr>
+            <w:r>
+              <w:rPr>
+                <w:rFonts w:ascii="Times New Roman" w:hAnsi="Times New Roman" w:cs="Times New Roman"/>
+                <w:sz w:val="24"/>
+              </w:rPr>
+              <w:t>D.Sơn (NT)</w:t>
+            </w:r>
+          </w:p>
+        </w:tc>
+        <w:tc>
+          <w:tcPr>
+            <w:tcW w:w="1018" w:type="dxa"/>
+            <w:tcBorders>
+              <w:top w:val="single" w:sz="4" w:space="0" w:color="auto"/>
+              <w:left w:val="single" w:sz="4" w:space="0" w:color="auto"/>
+              <w:bottom w:val="single" w:sz="4" w:space="0" w:color="auto"/>
+              <w:right w:val="single" w:sz="4" w:space="0" w:color="auto"/>
+            </w:tcBorders>
+            <w:vAlign w:val="center"/>
+          </w:tcPr>
+          <w:p>
+            <w:pPr>
+              <w:jc w:val="center"/>
+              <w:rPr>
+                <w:rFonts w:ascii="Times New Roman" w:hAnsi="Times New Roman" w:cs="Times New Roman"/>
+                <w:sz w:val="24"/>
+              </w:rPr>
+            </w:pPr>
+            <w:r>
+              <w:rPr>
+                <w:rFonts w:ascii="Times New Roman" w:hAnsi="Times New Roman" w:cs="Times New Roman"/>
+                <w:sz w:val="24"/>
+              </w:rPr>
+              <w:t>x</w:t>
+            </w:r>
+          </w:p>
+        </w:tc>
+        <w:tc>
+          <w:tcPr>
+            <w:tcW w:w="1019" w:type="dxa"/>
+            <w:tcBorders>
+              <w:top w:val="single" w:sz="4" w:space="0" w:color="auto"/>
+              <w:left w:val="single" w:sz="4" w:space="0" w:color="auto"/>
+              <w:bottom w:val="single" w:sz="4" w:space="0" w:color="auto"/>
+              <w:right w:val="single" w:sz="4" w:space="0" w:color="auto"/>
+            </w:tcBorders>
+            <w:vAlign w:val="center"/>
+          </w:tcPr>
+          <w:p>
+            <w:pPr>
+              <w:jc w:val="center"/>
+              <w:rPr>
+                <w:rFonts w:ascii="Times New Roman" w:hAnsi="Times New Roman" w:cs="Times New Roman"/>
+                <w:sz w:val="24"/>
+              </w:rPr>
+            </w:pPr>
+          </w:p>
+        </w:tc>
+        <w:tc>
+          <w:tcPr>
+            <w:tcW w:w="1018" w:type="dxa"/>
+            <w:tcBorders>
+              <w:top w:val="single" w:sz="4" w:space="0" w:color="auto"/>
+              <w:left w:val="single" w:sz="4" w:space="0" w:color="auto"/>
+              <w:bottom w:val="single" w:sz="4" w:space="0" w:color="auto"/>
+              <w:right w:val="single" w:sz="4" w:space="0" w:color="auto"/>
+            </w:tcBorders>
+            <w:vAlign w:val="center"/>
+          </w:tcPr>
+          <w:p>
+            <w:pPr>
+              <w:jc w:val="center"/>
+              <w:rPr>
+                <w:rFonts w:ascii="Times New Roman" w:hAnsi="Times New Roman" w:cs="Times New Roman"/>
+                <w:sz w:val="24"/>
+              </w:rPr>
+            </w:pPr>
+            <w:r>
+              <w:rPr>
+                <w:rFonts w:ascii="Times New Roman" w:hAnsi="Times New Roman" w:cs="Times New Roman"/>
+                <w:sz w:val="24"/>
+              </w:rPr>
+              <w:t>x</w:t>
+            </w:r>
+          </w:p>
+        </w:tc>
+        <w:tc>
+          <w:tcPr>
+            <w:tcW w:w="1019" w:type="dxa"/>
+            <w:tcBorders>
+              <w:top w:val="single" w:sz="4" w:space="0" w:color="auto"/>
+              <w:left w:val="single" w:sz="4" w:space="0" w:color="auto"/>
+              <w:bottom w:val="single" w:sz="4" w:space="0" w:color="auto"/>
+              <w:right w:val="single" w:sz="4" w:space="0" w:color="auto"/>
+            </w:tcBorders>
+            <w:vAlign w:val="center"/>
+          </w:tcPr>
+          <w:p>
+            <w:pPr>
+              <w:jc w:val="center"/>
+              <w:rPr>
+                <w:rFonts w:ascii="Times New Roman" w:hAnsi="Times New Roman" w:cs="Times New Roman"/>
+                <w:sz w:val="24"/>
+              </w:rPr>
+            </w:pPr>
+          </w:p>
+        </w:tc>
+        <w:tc>
+          <w:tcPr>
+            <w:tcW w:w="1019" w:type="dxa"/>
+            <w:tcBorders>
+              <w:top w:val="single" w:sz="4" w:space="0" w:color="auto"/>
+              <w:left w:val="single" w:sz="4" w:space="0" w:color="auto"/>
+              <w:bottom w:val="single" w:sz="4" w:space="0" w:color="auto"/>
+              <w:right w:val="single" w:sz="4" w:space="0" w:color="auto"/>
+            </w:tcBorders>
+            <w:vAlign w:val="center"/>
+          </w:tcPr>
+          <w:p>
+            <w:pPr>
+              <w:jc w:val="center"/>
+              <w:rPr>
+                <w:rFonts w:ascii="Times New Roman" w:hAnsi="Times New Roman" w:cs="Times New Roman"/>
+                <w:sz w:val="24"/>
+              </w:rPr>
+            </w:pPr>
+            <w:r>
+              <w:rPr>
+                <w:rFonts w:ascii="Times New Roman" w:hAnsi="Times New Roman" w:cs="Times New Roman"/>
+                <w:sz w:val="24"/>
+              </w:rPr>
+              <w:t>x</w:t>
+            </w:r>
+          </w:p>
+        </w:tc>
+        <w:tc>
+          <w:tcPr>
+            <w:tcW w:w="1018" w:type="dxa"/>
+            <w:tcBorders>
+              <w:top w:val="single" w:sz="4" w:space="0" w:color="auto"/>
+              <w:left w:val="single" w:sz="4" w:space="0" w:color="auto"/>
+              <w:bottom w:val="single" w:sz="4" w:space="0" w:color="auto"/>
+              <w:right w:val="single" w:sz="4" w:space="0" w:color="auto"/>
+            </w:tcBorders>
+            <w:vAlign w:val="center"/>
+          </w:tcPr>
+          <w:p>
+            <w:pPr>
+              <w:jc w:val="center"/>
+              <w:rPr>
+                <w:rFonts w:ascii="Times New Roman" w:hAnsi="Times New Roman" w:cs="Times New Roman"/>
+                <w:sz w:val="24"/>
+              </w:rPr>
+            </w:pPr>
+          </w:p>
+        </w:tc>
+        <w:tc>
+          <w:tcPr>
+            <w:tcW w:w="1019" w:type="dxa"/>
+            <w:tcBorders>
+              <w:top w:val="single" w:sz="4" w:space="0" w:color="auto"/>
+              <w:left w:val="single" w:sz="4" w:space="0" w:color="auto"/>
+              <w:bottom w:val="single" w:sz="4" w:space="0" w:color="auto"/>
+              <w:right w:val="single" w:sz="4" w:space="0" w:color="auto"/>
+            </w:tcBorders>
+            <w:vAlign w:val="center"/>
+          </w:tcPr>
+          <w:p>
+            <w:pPr>
+              <w:jc w:val="center"/>
+              <w:rPr>
+                <w:rFonts w:ascii="Times New Roman" w:hAnsi="Times New Roman" w:cs="Times New Roman"/>
+                <w:sz w:val="24"/>
+              </w:rPr>
+            </w:pPr>
+            <w:r>
+              <w:rPr>
+                <w:rFonts w:ascii="Times New Roman" w:hAnsi="Times New Roman" w:cs="Times New Roman"/>
+                <w:sz w:val="24"/>
+              </w:rPr>
+              <w:t>x</w:t>
+            </w:r>
+          </w:p>
+        </w:tc>
+        <w:tc>
+          <w:tcPr>
+            <w:tcW w:w="1019" w:type="dxa"/>
+            <w:tcBorders>
+              <w:top w:val="single" w:sz="4" w:space="0" w:color="auto"/>
+              <w:left w:val="single" w:sz="4" w:space="0" w:color="auto"/>
+              <w:bottom w:val="single" w:sz="4" w:space="0" w:color="auto"/>
+            </w:tcBorders>
+            <w:vAlign w:val="center"/>
+          </w:tcPr>
+          <w:p>
+            <w:pPr>
+              <w:jc w:val="center"/>
+              <w:rPr>
+                <w:rFonts w:ascii="Times New Roman" w:hAnsi="Times New Roman" w:cs="Times New Roman"/>
+                <w:sz w:val="24"/>
+              </w:rPr>
+            </w:pPr>
+          </w:p>
+        </w:tc>
+      </w:tr>
+      <w:tr>
+        <w:trPr>
+          <w:trHeight w:val="552"/>
+        </w:trPr>
+        <w:tc>
+          <w:tcPr>
+            <w:tcW w:w="0" w:type="auto"/>
+            <w:tcBorders>
+              <w:top w:val="single" w:sz="4" w:space="0" w:color="auto"/>
+              <w:bottom w:val="single" w:sz="4" w:space="0" w:color="auto"/>
+              <w:right w:val="single" w:sz="4" w:space="0" w:color="auto"/>
+            </w:tcBorders>
+            <w:vAlign w:val="center"/>
+          </w:tcPr>
+          <w:p>
+            <w:pPr>
+              <w:jc w:val="center"/>
+              <w:rPr>
+                <w:rFonts w:ascii="Times New Roman" w:hAnsi="Times New Roman" w:cs="Times New Roman"/>
+                <w:sz w:val="24"/>
+              </w:rPr>
+            </w:pPr>
+            <w:r>
+              <w:rPr>
+                <w:rFonts w:ascii="Times New Roman" w:hAnsi="Times New Roman" w:cs="Times New Roman"/>
+                <w:sz w:val="24"/>
+              </w:rPr>
+              <w:t>Quý Báu</w:t>
+            </w:r>
+          </w:p>
+        </w:tc>
+        <w:tc>
+          <w:tcPr>
+            <w:tcW w:w="1018" w:type="dxa"/>
+            <w:tcBorders>
+              <w:top w:val="single" w:sz="4" w:space="0" w:color="auto"/>
+              <w:left w:val="single" w:sz="4" w:space="0" w:color="auto"/>
+              <w:bottom w:val="single" w:sz="4" w:space="0" w:color="auto"/>
+              <w:right w:val="single" w:sz="4" w:space="0" w:color="auto"/>
+            </w:tcBorders>
+            <w:vAlign w:val="center"/>
+          </w:tcPr>
+          <w:p>
+            <w:pPr>
+              <w:jc w:val="center"/>
+              <w:rPr>
+                <w:rFonts w:ascii="Times New Roman" w:hAnsi="Times New Roman" w:cs="Times New Roman"/>
+                <w:sz w:val="24"/>
+              </w:rPr>
+            </w:pPr>
+            <w:r>
+              <w:rPr>
+                <w:rFonts w:ascii="Times New Roman" w:hAnsi="Times New Roman" w:cs="Times New Roman"/>
+                <w:sz w:val="24"/>
+              </w:rPr>
+              <w:t>x</w:t>
+            </w:r>
+          </w:p>
+        </w:tc>
+        <w:tc>
+          <w:tcPr>
+            <w:tcW w:w="1019" w:type="dxa"/>
+            <w:tcBorders>
+              <w:top w:val="single" w:sz="4" w:space="0" w:color="auto"/>
+              <w:left w:val="single" w:sz="4" w:space="0" w:color="auto"/>
+              <w:bottom w:val="single" w:sz="4" w:space="0" w:color="auto"/>
+              <w:right w:val="single" w:sz="4" w:space="0" w:color="auto"/>
+            </w:tcBorders>
+            <w:vAlign w:val="center"/>
+          </w:tcPr>
+          <w:p>
+            <w:pPr>
+              <w:jc w:val="center"/>
+              <w:rPr>
+                <w:rFonts w:ascii="Times New Roman" w:hAnsi="Times New Roman" w:cs="Times New Roman"/>
+                <w:sz w:val="24"/>
+              </w:rPr>
+            </w:pPr>
+          </w:p>
+        </w:tc>
+        <w:tc>
+          <w:tcPr>
+            <w:tcW w:w="1018" w:type="dxa"/>
+            <w:tcBorders>
+              <w:top w:val="single" w:sz="4" w:space="0" w:color="auto"/>
+              <w:left w:val="single" w:sz="4" w:space="0" w:color="auto"/>
+              <w:bottom w:val="single" w:sz="4" w:space="0" w:color="auto"/>
+              <w:right w:val="single" w:sz="4" w:space="0" w:color="auto"/>
+            </w:tcBorders>
+            <w:vAlign w:val="center"/>
+          </w:tcPr>
+          <w:p>
+            <w:pPr>
+              <w:jc w:val="center"/>
+              <w:rPr>
+                <w:rFonts w:ascii="Times New Roman" w:hAnsi="Times New Roman" w:cs="Times New Roman"/>
+                <w:sz w:val="24"/>
+              </w:rPr>
+            </w:pPr>
+            <w:r>
+              <w:rPr>
+                <w:rFonts w:ascii="Times New Roman" w:hAnsi="Times New Roman" w:cs="Times New Roman"/>
+                <w:sz w:val="24"/>
+              </w:rPr>
+              <w:t>x</w:t>
+            </w:r>
+          </w:p>
+        </w:tc>
+        <w:tc>
+          <w:tcPr>
+            <w:tcW w:w="1019" w:type="dxa"/>
+            <w:tcBorders>
+              <w:top w:val="single" w:sz="4" w:space="0" w:color="auto"/>
+              <w:left w:val="single" w:sz="4" w:space="0" w:color="auto"/>
+              <w:bottom w:val="single" w:sz="4" w:space="0" w:color="auto"/>
+              <w:right w:val="single" w:sz="4" w:space="0" w:color="auto"/>
+            </w:tcBorders>
+            <w:vAlign w:val="center"/>
+          </w:tcPr>
+          <w:p>
+            <w:pPr>
+              <w:jc w:val="center"/>
+              <w:rPr>
+                <w:rFonts w:ascii="Times New Roman" w:hAnsi="Times New Roman" w:cs="Times New Roman"/>
+                <w:sz w:val="24"/>
+              </w:rPr>
+            </w:pPr>
+          </w:p>
+        </w:tc>
+        <w:tc>
+          <w:tcPr>
+            <w:tcW w:w="1019" w:type="dxa"/>
+            <w:tcBorders>
+              <w:top w:val="single" w:sz="4" w:space="0" w:color="auto"/>
+              <w:left w:val="single" w:sz="4" w:space="0" w:color="auto"/>
+              <w:bottom w:val="single" w:sz="4" w:space="0" w:color="auto"/>
+              <w:right w:val="single" w:sz="4" w:space="0" w:color="auto"/>
+            </w:tcBorders>
+            <w:vAlign w:val="center"/>
+          </w:tcPr>
+          <w:p>
+            <w:pPr>
+              <w:jc w:val="center"/>
+              <w:rPr>
+                <w:rFonts w:ascii="Times New Roman" w:hAnsi="Times New Roman" w:cs="Times New Roman"/>
+                <w:sz w:val="24"/>
+              </w:rPr>
+            </w:pPr>
+            <w:r>
+              <w:rPr>
+                <w:rFonts w:ascii="Times New Roman" w:hAnsi="Times New Roman" w:cs="Times New Roman"/>
+                <w:sz w:val="24"/>
+              </w:rPr>
+              <w:t>x</w:t>
+            </w:r>
+          </w:p>
+        </w:tc>
+        <w:tc>
+          <w:tcPr>
+            <w:tcW w:w="1018" w:type="dxa"/>
+            <w:tcBorders>
+              <w:top w:val="single" w:sz="4" w:space="0" w:color="auto"/>
+              <w:left w:val="single" w:sz="4" w:space="0" w:color="auto"/>
+              <w:bottom w:val="single" w:sz="4" w:space="0" w:color="auto"/>
+              <w:right w:val="single" w:sz="4" w:space="0" w:color="auto"/>
+            </w:tcBorders>
+            <w:vAlign w:val="center"/>
+          </w:tcPr>
+          <w:p>
+            <w:pPr>
+              <w:jc w:val="center"/>
+              <w:rPr>
+                <w:rFonts w:ascii="Times New Roman" w:hAnsi="Times New Roman" w:cs="Times New Roman"/>
+                <w:sz w:val="24"/>
+              </w:rPr>
+            </w:pPr>
+          </w:p>
+        </w:tc>
+        <w:tc>
+          <w:tcPr>
+            <w:tcW w:w="1019" w:type="dxa"/>
+            <w:tcBorders>
+              <w:top w:val="single" w:sz="4" w:space="0" w:color="auto"/>
+              <w:left w:val="single" w:sz="4" w:space="0" w:color="auto"/>
+              <w:bottom w:val="single" w:sz="4" w:space="0" w:color="auto"/>
+              <w:right w:val="single" w:sz="4" w:space="0" w:color="auto"/>
+            </w:tcBorders>
+            <w:vAlign w:val="center"/>
+          </w:tcPr>
+          <w:p>
+            <w:pPr>
+              <w:jc w:val="center"/>
+              <w:rPr>
+                <w:rFonts w:ascii="Times New Roman" w:hAnsi="Times New Roman" w:cs="Times New Roman"/>
+                <w:sz w:val="24"/>
+              </w:rPr>
+            </w:pPr>
+            <w:r>
+              <w:rPr>
+                <w:rFonts w:ascii="Times New Roman" w:hAnsi="Times New Roman" w:cs="Times New Roman"/>
+                <w:sz w:val="24"/>
+              </w:rPr>
+              <w:t>x</w:t>
+            </w:r>
+          </w:p>
+        </w:tc>
+        <w:tc>
+          <w:tcPr>
+            <w:tcW w:w="1019" w:type="dxa"/>
+            <w:tcBorders>
+              <w:top w:val="single" w:sz="4" w:space="0" w:color="auto"/>
+              <w:left w:val="single" w:sz="4" w:space="0" w:color="auto"/>
+              <w:bottom w:val="single" w:sz="4" w:space="0" w:color="auto"/>
+            </w:tcBorders>
+            <w:vAlign w:val="center"/>
+          </w:tcPr>
+          <w:p>
+            <w:pPr>
+              <w:jc w:val="center"/>
+              <w:rPr>
+                <w:rFonts w:ascii="Times New Roman" w:hAnsi="Times New Roman" w:cs="Times New Roman"/>
+                <w:sz w:val="24"/>
+              </w:rPr>
+            </w:pPr>
+          </w:p>
+        </w:tc>
+      </w:tr>
+      <w:tr>
+        <w:trPr>
+          <w:trHeight w:val="552"/>
+        </w:trPr>
+        <w:tc>
+          <w:tcPr>
+            <w:tcW w:w="0" w:type="auto"/>
+            <w:tcBorders>
+              <w:top w:val="single" w:sz="4" w:space="0" w:color="auto"/>
+              <w:bottom w:val="single" w:sz="4" w:space="0" w:color="auto"/>
+              <w:right w:val="single" w:sz="4" w:space="0" w:color="auto"/>
+            </w:tcBorders>
+            <w:vAlign w:val="center"/>
+          </w:tcPr>
+          <w:p>
+            <w:pPr>
+              <w:jc w:val="center"/>
+              <w:rPr>
+                <w:rFonts w:ascii="Times New Roman" w:hAnsi="Times New Roman" w:cs="Times New Roman"/>
+                <w:sz w:val="24"/>
+              </w:rPr>
+            </w:pPr>
+            <w:r>
+              <w:rPr>
+                <w:rFonts w:ascii="Times New Roman" w:hAnsi="Times New Roman" w:cs="Times New Roman"/>
+                <w:sz w:val="24"/>
+              </w:rPr>
+              <w:t>Ngọc Linh</w:t>
+            </w:r>
+          </w:p>
+        </w:tc>
+        <w:tc>
+          <w:tcPr>
+            <w:tcW w:w="1018" w:type="dxa"/>
+            <w:tcBorders>
+              <w:top w:val="single" w:sz="4" w:space="0" w:color="auto"/>
+              <w:left w:val="single" w:sz="4" w:space="0" w:color="auto"/>
+              <w:bottom w:val="single" w:sz="4" w:space="0" w:color="auto"/>
+              <w:right w:val="single" w:sz="4" w:space="0" w:color="auto"/>
+            </w:tcBorders>
+            <w:vAlign w:val="center"/>
+          </w:tcPr>
+          <w:p>
+            <w:pPr>
+              <w:jc w:val="center"/>
+              <w:rPr>
+                <w:rFonts w:ascii="Times New Roman" w:hAnsi="Times New Roman" w:cs="Times New Roman"/>
+                <w:sz w:val="24"/>
+              </w:rPr>
+            </w:pPr>
+            <w:r>
+              <w:rPr>
+                <w:rFonts w:ascii="Times New Roman" w:hAnsi="Times New Roman" w:cs="Times New Roman"/>
+                <w:sz w:val="24"/>
+              </w:rPr>
+              <w:t>x</w:t>
+            </w:r>
+          </w:p>
+        </w:tc>
+        <w:tc>
+          <w:tcPr>
+            <w:tcW w:w="1019" w:type="dxa"/>
+            <w:tcBorders>
+              <w:top w:val="single" w:sz="4" w:space="0" w:color="auto"/>
+              <w:left w:val="single" w:sz="4" w:space="0" w:color="auto"/>
+              <w:bottom w:val="single" w:sz="4" w:space="0" w:color="auto"/>
+              <w:right w:val="single" w:sz="4" w:space="0" w:color="auto"/>
+            </w:tcBorders>
+            <w:vAlign w:val="center"/>
+          </w:tcPr>
+          <w:p>
+            <w:pPr>
+              <w:jc w:val="center"/>
+              <w:rPr>
+                <w:rFonts w:ascii="Times New Roman" w:hAnsi="Times New Roman" w:cs="Times New Roman"/>
+                <w:sz w:val="24"/>
+              </w:rPr>
+            </w:pPr>
+          </w:p>
+        </w:tc>
+        <w:tc>
+          <w:tcPr>
+            <w:tcW w:w="1018" w:type="dxa"/>
+            <w:tcBorders>
+              <w:top w:val="single" w:sz="4" w:space="0" w:color="auto"/>
+              <w:left w:val="single" w:sz="4" w:space="0" w:color="auto"/>
+              <w:bottom w:val="single" w:sz="4" w:space="0" w:color="auto"/>
+              <w:right w:val="single" w:sz="4" w:space="0" w:color="auto"/>
+            </w:tcBorders>
+            <w:vAlign w:val="center"/>
+          </w:tcPr>
+          <w:p>
+            <w:pPr>
+              <w:jc w:val="center"/>
+              <w:rPr>
+                <w:rFonts w:ascii="Times New Roman" w:hAnsi="Times New Roman" w:cs="Times New Roman"/>
+                <w:sz w:val="24"/>
+              </w:rPr>
+            </w:pPr>
+            <w:r>
+              <w:rPr>
+                <w:rFonts w:ascii="Times New Roman" w:hAnsi="Times New Roman" w:cs="Times New Roman"/>
+                <w:sz w:val="24"/>
+              </w:rPr>
+              <w:t>x</w:t>
+            </w:r>
+          </w:p>
+        </w:tc>
+        <w:tc>
+          <w:tcPr>
+            <w:tcW w:w="1019" w:type="dxa"/>
+            <w:tcBorders>
+              <w:top w:val="single" w:sz="4" w:space="0" w:color="auto"/>
+              <w:left w:val="single" w:sz="4" w:space="0" w:color="auto"/>
+              <w:bottom w:val="single" w:sz="4" w:space="0" w:color="auto"/>
+              <w:right w:val="single" w:sz="4" w:space="0" w:color="auto"/>
+            </w:tcBorders>
+            <w:vAlign w:val="center"/>
+          </w:tcPr>
+          <w:p>
+            <w:pPr>
+              <w:jc w:val="center"/>
+              <w:rPr>
+                <w:rFonts w:ascii="Times New Roman" w:hAnsi="Times New Roman" w:cs="Times New Roman"/>
+                <w:sz w:val="24"/>
+              </w:rPr>
+            </w:pPr>
+          </w:p>
+        </w:tc>
+        <w:tc>
+          <w:tcPr>
+            <w:tcW w:w="1019" w:type="dxa"/>
+            <w:tcBorders>
+              <w:top w:val="single" w:sz="4" w:space="0" w:color="auto"/>
+              <w:left w:val="single" w:sz="4" w:space="0" w:color="auto"/>
+              <w:bottom w:val="single" w:sz="4" w:space="0" w:color="auto"/>
+              <w:right w:val="single" w:sz="4" w:space="0" w:color="auto"/>
+            </w:tcBorders>
+            <w:vAlign w:val="center"/>
+          </w:tcPr>
+          <w:p>
+            <w:pPr>
+              <w:jc w:val="center"/>
+              <w:rPr>
+                <w:rFonts w:ascii="Times New Roman" w:hAnsi="Times New Roman" w:cs="Times New Roman"/>
+                <w:sz w:val="24"/>
+              </w:rPr>
+            </w:pPr>
+            <w:r>
+              <w:rPr>
+                <w:rFonts w:ascii="Times New Roman" w:hAnsi="Times New Roman" w:cs="Times New Roman"/>
+                <w:sz w:val="24"/>
+              </w:rPr>
+              <w:t>x</w:t>
+            </w:r>
+          </w:p>
+        </w:tc>
+        <w:tc>
+          <w:tcPr>
+            <w:tcW w:w="1018" w:type="dxa"/>
+            <w:tcBorders>
+              <w:top w:val="single" w:sz="4" w:space="0" w:color="auto"/>
+              <w:left w:val="single" w:sz="4" w:space="0" w:color="auto"/>
+              <w:bottom w:val="single" w:sz="4" w:space="0" w:color="auto"/>
+              <w:right w:val="single" w:sz="4" w:space="0" w:color="auto"/>
+            </w:tcBorders>
+            <w:vAlign w:val="center"/>
+          </w:tcPr>
+          <w:p>
+            <w:pPr>
+              <w:jc w:val="center"/>
+              <w:rPr>
+                <w:rFonts w:ascii="Times New Roman" w:hAnsi="Times New Roman" w:cs="Times New Roman"/>
+                <w:sz w:val="24"/>
+              </w:rPr>
+            </w:pPr>
+          </w:p>
+        </w:tc>
+        <w:tc>
+          <w:tcPr>
+            <w:tcW w:w="1019" w:type="dxa"/>
+            <w:tcBorders>
+              <w:top w:val="single" w:sz="4" w:space="0" w:color="auto"/>
+              <w:left w:val="single" w:sz="4" w:space="0" w:color="auto"/>
+              <w:bottom w:val="single" w:sz="4" w:space="0" w:color="auto"/>
+              <w:right w:val="single" w:sz="4" w:space="0" w:color="auto"/>
+            </w:tcBorders>
+            <w:vAlign w:val="center"/>
+          </w:tcPr>
+          <w:p>
+            <w:pPr>
+              <w:jc w:val="center"/>
+              <w:rPr>
+                <w:rFonts w:ascii="Times New Roman" w:hAnsi="Times New Roman" w:cs="Times New Roman"/>
+                <w:sz w:val="24"/>
+              </w:rPr>
+            </w:pPr>
+            <w:r>
+              <w:rPr>
+                <w:rFonts w:ascii="Times New Roman" w:hAnsi="Times New Roman" w:cs="Times New Roman"/>
+                <w:sz w:val="24"/>
+              </w:rPr>
+              <w:t>x</w:t>
+            </w:r>
+          </w:p>
+        </w:tc>
+        <w:tc>
+          <w:tcPr>
+            <w:tcW w:w="1019" w:type="dxa"/>
+            <w:tcBorders>
+              <w:top w:val="single" w:sz="4" w:space="0" w:color="auto"/>
+              <w:left w:val="single" w:sz="4" w:space="0" w:color="auto"/>
+              <w:bottom w:val="single" w:sz="4" w:space="0" w:color="auto"/>
+            </w:tcBorders>
+            <w:vAlign w:val="center"/>
+          </w:tcPr>
+          <w:p>
+            <w:pPr>
+              <w:jc w:val="center"/>
+              <w:rPr>
+                <w:rFonts w:ascii="Times New Roman" w:hAnsi="Times New Roman" w:cs="Times New Roman"/>
+                <w:sz w:val="24"/>
+              </w:rPr>
+            </w:pPr>
+          </w:p>
+        </w:tc>
+      </w:tr>
+      <w:tr>
+        <w:trPr>
+          <w:trHeight w:val="552"/>
+        </w:trPr>
+        <w:tc>
+          <w:tcPr>
+            <w:tcW w:w="0" w:type="auto"/>
+            <w:tcBorders>
+              <w:top w:val="single" w:sz="4" w:space="0" w:color="auto"/>
+              <w:bottom w:val="single" w:sz="12" w:space="0" w:color="auto"/>
+              <w:right w:val="single" w:sz="4" w:space="0" w:color="auto"/>
+            </w:tcBorders>
+            <w:vAlign w:val="center"/>
+          </w:tcPr>
+          <w:p>
+            <w:pPr>
+              <w:jc w:val="center"/>
+              <w:rPr>
+                <w:rFonts w:ascii="Times New Roman" w:hAnsi="Times New Roman" w:cs="Times New Roman"/>
+                <w:sz w:val="24"/>
+              </w:rPr>
+            </w:pPr>
+            <w:r>
+              <w:rPr>
+                <w:rFonts w:ascii="Times New Roman" w:hAnsi="Times New Roman" w:cs="Times New Roman"/>
+                <w:sz w:val="24"/>
+              </w:rPr>
+              <w:t>Quỳnh Hương</w:t>
+            </w:r>
+          </w:p>
+        </w:tc>
+        <w:tc>
+          <w:tcPr>
+            <w:tcW w:w="1018" w:type="dxa"/>
+            <w:tcBorders>
+              <w:top w:val="single" w:sz="4" w:space="0" w:color="auto"/>
+              <w:left w:val="single" w:sz="4" w:space="0" w:color="auto"/>
+              <w:bottom w:val="single" w:sz="12" w:space="0" w:color="auto"/>
+              <w:right w:val="single" w:sz="4" w:space="0" w:color="auto"/>
+            </w:tcBorders>
+            <w:vAlign w:val="center"/>
+          </w:tcPr>
+          <w:p>
+            <w:pPr>
+              <w:jc w:val="center"/>
+              <w:rPr>
+                <w:rFonts w:ascii="Times New Roman" w:hAnsi="Times New Roman" w:cs="Times New Roman"/>
+                <w:sz w:val="24"/>
+              </w:rPr>
+            </w:pPr>
+            <w:r>
+              <w:rPr>
+                <w:rFonts w:ascii="Times New Roman" w:hAnsi="Times New Roman" w:cs="Times New Roman"/>
+                <w:sz w:val="24"/>
+              </w:rPr>
+              <w:t>x</w:t>
+            </w:r>
+          </w:p>
+        </w:tc>
+        <w:tc>
+          <w:tcPr>
+            <w:tcW w:w="1019" w:type="dxa"/>
+            <w:tcBorders>
+              <w:top w:val="single" w:sz="4" w:space="0" w:color="auto"/>
+              <w:left w:val="single" w:sz="4" w:space="0" w:color="auto"/>
+              <w:bottom w:val="single" w:sz="12" w:space="0" w:color="auto"/>
+              <w:right w:val="single" w:sz="4" w:space="0" w:color="auto"/>
+            </w:tcBorders>
+            <w:vAlign w:val="center"/>
+          </w:tcPr>
+          <w:p>
+            <w:pPr>
+              <w:jc w:val="center"/>
+              <w:rPr>
+                <w:rFonts w:ascii="Times New Roman" w:hAnsi="Times New Roman" w:cs="Times New Roman"/>
+                <w:sz w:val="24"/>
+              </w:rPr>
+            </w:pPr>
+          </w:p>
+        </w:tc>
+        <w:tc>
+          <w:tcPr>
+            <w:tcW w:w="1018" w:type="dxa"/>
+            <w:tcBorders>
+              <w:top w:val="single" w:sz="4" w:space="0" w:color="auto"/>
+              <w:left w:val="single" w:sz="4" w:space="0" w:color="auto"/>
+              <w:bottom w:val="single" w:sz="12" w:space="0" w:color="auto"/>
+              <w:right w:val="single" w:sz="4" w:space="0" w:color="auto"/>
+            </w:tcBorders>
+            <w:vAlign w:val="center"/>
+          </w:tcPr>
+          <w:p>
+            <w:pPr>
+              <w:jc w:val="center"/>
+              <w:rPr>
+                <w:rFonts w:ascii="Times New Roman" w:hAnsi="Times New Roman" w:cs="Times New Roman"/>
+                <w:sz w:val="24"/>
+              </w:rPr>
+            </w:pPr>
+            <w:r>
+              <w:rPr>
+                <w:rFonts w:ascii="Times New Roman" w:hAnsi="Times New Roman" w:cs="Times New Roman"/>
+                <w:sz w:val="24"/>
+              </w:rPr>
+              <w:t>x</w:t>
+            </w:r>
+          </w:p>
+        </w:tc>
+        <w:tc>
+          <w:tcPr>
+            <w:tcW w:w="1019" w:type="dxa"/>
+            <w:tcBorders>
+              <w:top w:val="single" w:sz="4" w:space="0" w:color="auto"/>
+              <w:left w:val="single" w:sz="4" w:space="0" w:color="auto"/>
+              <w:bottom w:val="single" w:sz="12" w:space="0" w:color="auto"/>
+              <w:right w:val="single" w:sz="4" w:space="0" w:color="auto"/>
+            </w:tcBorders>
+            <w:vAlign w:val="center"/>
+          </w:tcPr>
+          <w:p>
+            <w:pPr>
+              <w:jc w:val="center"/>
+              <w:rPr>
+                <w:rFonts w:ascii="Times New Roman" w:hAnsi="Times New Roman" w:cs="Times New Roman"/>
+                <w:sz w:val="24"/>
+              </w:rPr>
+            </w:pPr>
+          </w:p>
+        </w:tc>
+        <w:tc>
+          <w:tcPr>
+            <w:tcW w:w="1019" w:type="dxa"/>
+            <w:tcBorders>
+              <w:top w:val="single" w:sz="4" w:space="0" w:color="auto"/>
+              <w:left w:val="single" w:sz="4" w:space="0" w:color="auto"/>
+              <w:bottom w:val="single" w:sz="12" w:space="0" w:color="auto"/>
+              <w:right w:val="single" w:sz="4" w:space="0" w:color="auto"/>
+            </w:tcBorders>
+            <w:vAlign w:val="center"/>
+          </w:tcPr>
+          <w:p>
+            <w:pPr>
+              <w:jc w:val="center"/>
+              <w:rPr>
+                <w:rFonts w:ascii="Times New Roman" w:hAnsi="Times New Roman" w:cs="Times New Roman"/>
+                <w:sz w:val="24"/>
+              </w:rPr>
+            </w:pPr>
+            <w:r>
+              <w:rPr>
+                <w:rFonts w:ascii="Times New Roman" w:hAnsi="Times New Roman" w:cs="Times New Roman"/>
+                <w:sz w:val="24"/>
+              </w:rPr>
+              <w:t>x</w:t>
+            </w:r>
+          </w:p>
+        </w:tc>
+        <w:tc>
+          <w:tcPr>
+            <w:tcW w:w="1018" w:type="dxa"/>
+            <w:tcBorders>
+              <w:top w:val="single" w:sz="4" w:space="0" w:color="auto"/>
+              <w:left w:val="single" w:sz="4" w:space="0" w:color="auto"/>
+              <w:bottom w:val="single" w:sz="12" w:space="0" w:color="auto"/>
+              <w:right w:val="single" w:sz="4" w:space="0" w:color="auto"/>
+            </w:tcBorders>
+            <w:vAlign w:val="center"/>
+          </w:tcPr>
+          <w:p>
+            <w:pPr>
+              <w:jc w:val="center"/>
+              <w:rPr>
+                <w:rFonts w:ascii="Times New Roman" w:hAnsi="Times New Roman" w:cs="Times New Roman"/>
+                <w:sz w:val="24"/>
+              </w:rPr>
+            </w:pPr>
+          </w:p>
+        </w:tc>
+        <w:tc>
+          <w:tcPr>
+            <w:tcW w:w="1019" w:type="dxa"/>
+            <w:tcBorders>
+              <w:top w:val="single" w:sz="4" w:space="0" w:color="auto"/>
+              <w:left w:val="single" w:sz="4" w:space="0" w:color="auto"/>
+              <w:bottom w:val="single" w:sz="12" w:space="0" w:color="auto"/>
+              <w:right w:val="single" w:sz="4" w:space="0" w:color="auto"/>
+            </w:tcBorders>
+            <w:vAlign w:val="center"/>
+          </w:tcPr>
+          <w:p>
+            <w:pPr>
+              <w:jc w:val="center"/>
+              <w:rPr>
+                <w:rFonts w:ascii="Times New Roman" w:hAnsi="Times New Roman" w:cs="Times New Roman"/>
+                <w:sz w:val="24"/>
+              </w:rPr>
+            </w:pPr>
+            <w:r>
+              <w:rPr>
+                <w:rFonts w:ascii="Times New Roman" w:hAnsi="Times New Roman" w:cs="Times New Roman"/>
+                <w:sz w:val="24"/>
+              </w:rPr>
+              <w:t>x</w:t>
+            </w:r>
+          </w:p>
+        </w:tc>
+        <w:tc>
+          <w:tcPr>
+            <w:tcW w:w="1019" w:type="dxa"/>
+            <w:tcBorders>
+              <w:top w:val="single" w:sz="4" w:space="0" w:color="auto"/>
+              <w:left w:val="single" w:sz="4" w:space="0" w:color="auto"/>
+              <w:bottom w:val="single" w:sz="12" w:space="0" w:color="auto"/>
+            </w:tcBorders>
+            <w:vAlign w:val="center"/>
+          </w:tcPr>
+          <w:p>
+            <w:pPr>
+              <w:jc w:val="center"/>
+              <w:rPr>
+                <w:rFonts w:ascii="Times New Roman" w:hAnsi="Times New Roman" w:cs="Times New Roman"/>
+                <w:sz w:val="24"/>
+              </w:rPr>
+            </w:pPr>
+          </w:p>
+        </w:tc>
+      </w:tr>
+    </w:tbl>
+    <w:p>
+      <w:pPr>
+        <w:jc w:val="center"/>
+        <w:rPr>
+          <w:rFonts w:ascii="Times New Roman" w:hAnsi="Times New Roman" w:cs="Times New Roman"/>
+          <w:sz w:val="24"/>
+        </w:rPr>
+      </w:pPr>
+    </w:p>
+    <w:p>
+      <w:pPr>
         <w:rPr>
           <w:rFonts w:ascii="Times New Roman" w:hAnsi="Times New Roman" w:cs="Times New Roman"/>
           <w:sz w:val="24"/>
@@ -1454,8 +4282,6 @@
         </w:rPr>
         <w:t>Ghi chú:</w:t>
       </w:r>
-      <w:bookmarkStart w:id="0" w:name="_GoBack"/>
-      <w:bookmarkEnd w:id="0"/>
     </w:p>
     <w:p>
       <w:pPr>

</xml_diff>